<commit_message>
Testing WIS added and Requirements updated
</commit_message>
<xml_diff>
--- a/reports/Group/D01/02 Requirements - Group.docx
+++ b/reports/Group/D01/02 Requirements - Group.docx
@@ -59,8 +59,8 @@
         <w:tblLook w:val="0600" w:firstRow="0" w:lastRow="0" w:firstColumn="0" w:lastColumn="0" w:noHBand="1" w:noVBand="1"/>
       </w:tblPr>
       <w:tblGrid>
-        <w:gridCol w:w="4239"/>
-        <w:gridCol w:w="4265"/>
+        <w:gridCol w:w="4281"/>
+        <w:gridCol w:w="4223"/>
       </w:tblGrid>
       <w:tr>
         <w:tc>
@@ -108,6 +108,7 @@
               </w:rPr>
               <w:tab/>
             </w:r>
+            <w:permStart w:id="143746294" w:edGrp="everyone"/>
             <w:sdt>
               <w:sdtPr>
                 <w:rPr>
@@ -121,7 +122,6 @@
                 <w15:appearance w15:val="hidden"/>
                 <w:text/>
               </w:sdtPr>
-              <w:sdtEndPr/>
               <w:sdtContent>
                 <w:r>
                   <w:rPr>
@@ -143,6 +143,7 @@
                 </w:r>
               </w:sdtContent>
             </w:sdt>
+            <w:permEnd w:id="143746294"/>
           </w:p>
         </w:tc>
       </w:tr>
@@ -185,10 +186,12 @@
               </w:rPr>
               <w:tab/>
             </w:r>
+            <w:permStart w:id="420692352" w:edGrp="everyone"/>
             <w:sdt>
               <w:sdtPr>
                 <w:rPr>
-                  <w:rFonts w:asciiTheme="majorHAnsi" w:hAnsiTheme="majorHAnsi" w:cstheme="majorHAnsi"/>
+                  <w:rFonts w:ascii="Calibri" w:hAnsi="Calibri" w:cs="Calibri"/>
+                  <w:color w:val="000000"/>
                 </w:rPr>
                 <w:tag w:val="Repository"/>
                 <w:id w:val="46497162"/>
@@ -198,16 +201,24 @@
                 <w15:appearance w15:val="hidden"/>
                 <w:text/>
               </w:sdtPr>
-              <w:sdtEndPr/>
               <w:sdtContent>
                 <w:r>
                   <w:rPr>
-                    <w:rFonts w:asciiTheme="majorHAnsi" w:hAnsiTheme="majorHAnsi" w:cstheme="majorHAnsi"/>
+                    <w:rFonts w:ascii="Calibri" w:hAnsi="Calibri" w:cs="Calibri"/>
+                    <w:color w:val="000000"/>
                   </w:rPr>
-                  <w:t xml:space="preserve"> https://github.com/DP2-C1-020/Acme-SF-D01</w:t>
+                  <w:t xml:space="preserve">  https://github.com/DP2-C1-020/Acme-SF-D01.git</w:t>
+                </w:r>
+                <w:r>
+                  <w:rPr>
+                    <w:rFonts w:ascii="Calibri" w:hAnsi="Calibri" w:cs="Calibri"/>
+                    <w:color w:val="000000"/>
+                  </w:rPr>
+                  <w:t xml:space="preserve"> </w:t>
                 </w:r>
               </w:sdtContent>
             </w:sdt>
+            <w:permEnd w:id="420692352"/>
           </w:p>
         </w:tc>
       </w:tr>
@@ -272,6 +283,7 @@
               </w:rPr>
               <w:tab/>
             </w:r>
+            <w:permStart w:id="291510380" w:edGrp="everyone"/>
             <w:sdt>
               <w:sdtPr>
                 <w:rPr>
@@ -285,17 +297,17 @@
                 <w15:appearance w15:val="hidden"/>
                 <w:text/>
               </w:sdtPr>
-              <w:sdtEndPr/>
               <w:sdtContent>
                 <w:r>
                   <w:rPr>
                     <w:rFonts w:asciiTheme="majorHAnsi" w:hAnsiTheme="majorHAnsi" w:cstheme="majorHAnsi"/>
                   </w:rPr>
-                  <w:t xml:space="preserve"> DNI, NIE, or passport number</w:t>
+                  <w:t xml:space="preserve"> 77940667S</w:t>
                 </w:r>
               </w:sdtContent>
             </w:sdt>
           </w:p>
+          <w:permEnd w:id="291510380"/>
           <w:p>
             <w:pPr>
               <w:pStyle w:val="Sinespaciado"/>
@@ -325,10 +337,12 @@
               </w:rPr>
               <w:tab/>
             </w:r>
+            <w:permStart w:id="1364481481" w:edGrp="everyone"/>
             <w:sdt>
               <w:sdtPr>
                 <w:rPr>
-                  <w:rFonts w:asciiTheme="majorHAnsi" w:hAnsiTheme="majorHAnsi" w:cstheme="majorHAnsi"/>
+                  <w:rFonts w:ascii="Calibri" w:hAnsi="Calibri" w:cs="Calibri"/>
+                  <w:color w:val="000000"/>
                 </w:rPr>
                 <w:tag w:val="UVUS01"/>
                 <w:id w:val="180091114"/>
@@ -338,16 +352,33 @@
                 <w15:appearance w15:val="hidden"/>
                 <w:text/>
               </w:sdtPr>
-              <w:sdtEndPr/>
               <w:sdtContent>
                 <w:r>
                   <w:rPr>
-                    <w:rFonts w:asciiTheme="majorHAnsi" w:hAnsiTheme="majorHAnsi" w:cstheme="majorHAnsi"/>
+                    <w:rFonts w:ascii="Calibri" w:hAnsi="Calibri" w:cs="Calibri"/>
+                    <w:color w:val="000000"/>
                   </w:rPr>
-                  <w:t xml:space="preserve"> uvus  </w:t>
+                  <w:t xml:space="preserve"> </w:t>
+                </w:r>
+                <w:proofErr w:type="spellStart"/>
+                <w:r>
+                  <w:rPr>
+                    <w:rFonts w:ascii="Calibri" w:hAnsi="Calibri" w:cs="Calibri"/>
+                    <w:color w:val="000000"/>
+                  </w:rPr>
+                  <w:t>gabvacgoy</w:t>
+                </w:r>
+                <w:proofErr w:type="spellEnd"/>
+                <w:r>
+                  <w:rPr>
+                    <w:rFonts w:ascii="Calibri" w:hAnsi="Calibri" w:cs="Calibri"/>
+                    <w:color w:val="000000"/>
+                  </w:rPr>
+                  <w:t xml:space="preserve"> </w:t>
                 </w:r>
               </w:sdtContent>
             </w:sdt>
+            <w:permEnd w:id="1364481481"/>
           </w:p>
           <w:p>
             <w:pPr>
@@ -376,6 +407,7 @@
               </w:rPr>
               <w:tab/>
             </w:r>
+            <w:permStart w:id="1443845444" w:edGrp="everyone"/>
             <w:sdt>
               <w:sdtPr>
                 <w:rPr>
@@ -389,16 +421,36 @@
                 <w15:appearance w15:val="hidden"/>
                 <w:text/>
               </w:sdtPr>
-              <w:sdtEndPr/>
               <w:sdtContent>
                 <w:r>
                   <w:rPr>
                     <w:rFonts w:asciiTheme="majorHAnsi" w:hAnsiTheme="majorHAnsi" w:cstheme="majorHAnsi"/>
                   </w:rPr>
-                  <w:t xml:space="preserve"> Surnames, Name  </w:t>
+                  <w:t xml:space="preserve"> </w:t>
+                </w:r>
+                <w:proofErr w:type="spellStart"/>
+                <w:r>
+                  <w:rPr>
+                    <w:rFonts w:asciiTheme="majorHAnsi" w:hAnsiTheme="majorHAnsi" w:cstheme="majorHAnsi"/>
+                  </w:rPr>
+                  <w:t>Vacaro</w:t>
+                </w:r>
+                <w:proofErr w:type="spellEnd"/>
+                <w:r>
+                  <w:rPr>
+                    <w:rFonts w:asciiTheme="majorHAnsi" w:hAnsiTheme="majorHAnsi" w:cstheme="majorHAnsi"/>
+                  </w:rPr>
+                  <w:t xml:space="preserve"> Goytia, Gabriel</w:t>
+                </w:r>
+                <w:r>
+                  <w:rPr>
+                    <w:rFonts w:asciiTheme="majorHAnsi" w:hAnsiTheme="majorHAnsi" w:cstheme="majorHAnsi"/>
+                  </w:rPr>
+                  <w:t xml:space="preserve"> </w:t>
                 </w:r>
               </w:sdtContent>
             </w:sdt>
+            <w:permEnd w:id="1443845444"/>
             <w:r>
               <w:rPr>
                 <w:rFonts w:asciiTheme="majorHAnsi" w:hAnsiTheme="majorHAnsi" w:cstheme="majorHAnsi"/>
@@ -427,6 +479,7 @@
               </w:rPr>
               <w:tab/>
             </w:r>
+            <w:permStart w:id="415123737" w:edGrp="everyone"/>
             <w:sdt>
               <w:sdtPr>
                 <w:rPr>
@@ -440,16 +493,28 @@
                 <w15:appearance w15:val="hidden"/>
                 <w:text/>
               </w:sdtPr>
-              <w:sdtEndPr/>
               <w:sdtContent>
                 <w:r>
                   <w:rPr>
                     <w:rFonts w:asciiTheme="majorHAnsi" w:hAnsiTheme="majorHAnsi" w:cstheme="majorHAnsi"/>
                   </w:rPr>
-                  <w:t xml:space="preserve"> role1, role2, role3  </w:t>
+                  <w:t xml:space="preserve"> Developer, Manager, Analyst,</w:t>
+                </w:r>
+                <w:r>
+                  <w:rPr>
+                    <w:rFonts w:asciiTheme="majorHAnsi" w:hAnsiTheme="majorHAnsi" w:cstheme="majorHAnsi"/>
+                  </w:rPr>
+                  <w:t xml:space="preserve"> O</w:t>
+                </w:r>
+                <w:r>
+                  <w:rPr>
+                    <w:rFonts w:asciiTheme="majorHAnsi" w:hAnsiTheme="majorHAnsi" w:cstheme="majorHAnsi"/>
+                  </w:rPr>
+                  <w:t>perator</w:t>
                 </w:r>
               </w:sdtContent>
             </w:sdt>
+            <w:permEnd w:id="415123737"/>
           </w:p>
         </w:tc>
         <w:tc>
@@ -504,6 +569,12 @@
                 <w:rFonts w:asciiTheme="majorHAnsi" w:hAnsiTheme="majorHAnsi" w:cstheme="majorHAnsi"/>
               </w:rPr>
               <w:tab/>
+            </w:r>
+            <w:permStart w:id="1081366304" w:edGrp="everyone"/>
+            <w:r>
+              <w:rPr>
+                <w:rFonts w:asciiTheme="majorHAnsi" w:hAnsiTheme="majorHAnsi" w:cstheme="majorHAnsi"/>
+              </w:rPr>
               <w:t xml:space="preserve"> </w:t>
             </w:r>
             <w:sdt>
@@ -519,7 +590,6 @@
                 <w15:appearance w15:val="hidden"/>
                 <w:text/>
               </w:sdtPr>
-              <w:sdtEndPr/>
               <w:sdtContent>
                 <w:r>
                   <w:rPr>
@@ -530,6 +600,7 @@
               </w:sdtContent>
             </w:sdt>
           </w:p>
+          <w:permEnd w:id="1081366304"/>
           <w:p>
             <w:pPr>
               <w:pStyle w:val="Sinespaciado"/>
@@ -559,6 +630,7 @@
               </w:rPr>
               <w:tab/>
             </w:r>
+            <w:permStart w:id="554395221" w:edGrp="everyone"/>
             <w:sdt>
               <w:sdtPr>
                 <w:rPr>
@@ -572,28 +644,16 @@
                 <w15:appearance w15:val="hidden"/>
                 <w:text/>
               </w:sdtPr>
-              <w:sdtEndPr/>
               <w:sdtContent>
                 <w:r>
                   <w:rPr>
                     <w:rFonts w:asciiTheme="majorHAnsi" w:hAnsiTheme="majorHAnsi" w:cstheme="majorHAnsi"/>
                   </w:rPr>
-                  <w:t xml:space="preserve"> </w:t>
-                </w:r>
-                <w:r>
-                  <w:rPr>
-                    <w:rFonts w:asciiTheme="majorHAnsi" w:hAnsiTheme="majorHAnsi" w:cstheme="majorHAnsi"/>
-                  </w:rPr>
-                  <w:t>alvcarber1</w:t>
-                </w:r>
-                <w:r>
-                  <w:rPr>
-                    <w:rFonts w:asciiTheme="majorHAnsi" w:hAnsiTheme="majorHAnsi" w:cstheme="majorHAnsi"/>
-                  </w:rPr>
-                  <w:t xml:space="preserve">  </w:t>
+                  <w:t xml:space="preserve"> alvcarber1</w:t>
                 </w:r>
               </w:sdtContent>
             </w:sdt>
+            <w:permEnd w:id="554395221"/>
           </w:p>
           <w:p>
             <w:pPr>
@@ -622,10 +682,12 @@
               </w:rPr>
               <w:tab/>
             </w:r>
+            <w:permStart w:id="84825807" w:edGrp="everyone"/>
             <w:sdt>
               <w:sdtPr>
                 <w:rPr>
-                  <w:rFonts w:asciiTheme="majorHAnsi" w:hAnsiTheme="majorHAnsi" w:cstheme="majorHAnsi"/>
+                  <w:rFonts w:ascii="Calibri" w:hAnsi="Calibri" w:cs="Calibri"/>
+                  <w:color w:val="000000"/>
                 </w:rPr>
                 <w:tag w:val="Student2"/>
                 <w:id w:val="2044784553"/>
@@ -635,22 +697,24 @@
                 <w15:appearance w15:val="hidden"/>
                 <w:text/>
               </w:sdtPr>
-              <w:sdtEndPr/>
               <w:sdtContent>
                 <w:r>
                   <w:rPr>
-                    <w:rFonts w:asciiTheme="majorHAnsi" w:hAnsiTheme="majorHAnsi" w:cstheme="majorHAnsi"/>
+                    <w:rFonts w:ascii="Calibri" w:hAnsi="Calibri" w:cs="Calibri"/>
+                    <w:color w:val="000000"/>
+                  </w:rPr>
+                  <w:t xml:space="preserve"> Carrera Bernal, Álvaro</w:t>
+                </w:r>
+                <w:r>
+                  <w:rPr>
+                    <w:rFonts w:ascii="Calibri" w:hAnsi="Calibri" w:cs="Calibri"/>
+                    <w:color w:val="000000"/>
                   </w:rPr>
                   <w:t xml:space="preserve"> </w:t>
                 </w:r>
-                <w:r>
-                  <w:rPr>
-                    <w:rFonts w:asciiTheme="majorHAnsi" w:hAnsiTheme="majorHAnsi" w:cstheme="majorHAnsi"/>
-                  </w:rPr>
-                  <w:t>Carrera Bernal, Álvaro</w:t>
-                </w:r>
               </w:sdtContent>
             </w:sdt>
+            <w:permEnd w:id="84825807"/>
           </w:p>
           <w:p>
             <w:pPr>
@@ -679,10 +743,12 @@
               </w:rPr>
               <w:tab/>
             </w:r>
+            <w:permStart w:id="584389830" w:edGrp="everyone"/>
             <w:sdt>
               <w:sdtPr>
                 <w:rPr>
-                  <w:rFonts w:asciiTheme="majorHAnsi" w:hAnsiTheme="majorHAnsi" w:cstheme="majorHAnsi"/>
+                  <w:rFonts w:ascii="Calibri" w:hAnsi="Calibri" w:cs="Calibri"/>
+                  <w:color w:val="000000"/>
                 </w:rPr>
                 <w:tag w:val="Roles2"/>
                 <w:id w:val="-1975901162"/>
@@ -692,28 +758,59 @@
                 <w15:appearance w15:val="hidden"/>
                 <w:text/>
               </w:sdtPr>
-              <w:sdtEndPr/>
               <w:sdtContent>
                 <w:r>
                   <w:rPr>
-                    <w:rFonts w:asciiTheme="majorHAnsi" w:hAnsiTheme="majorHAnsi" w:cstheme="majorHAnsi"/>
+                    <w:rFonts w:ascii="Calibri" w:hAnsi="Calibri" w:cs="Calibri"/>
+                    <w:color w:val="000000"/>
                   </w:rPr>
                   <w:t xml:space="preserve"> </w:t>
                 </w:r>
                 <w:r>
                   <w:rPr>
-                    <w:rFonts w:asciiTheme="majorHAnsi" w:hAnsiTheme="majorHAnsi" w:cstheme="majorHAnsi"/>
+                    <w:rFonts w:ascii="Calibri" w:hAnsi="Calibri" w:cs="Calibri"/>
+                    <w:color w:val="000000"/>
                   </w:rPr>
-                  <w:t>Desarrollador, Tester</w:t>
+                  <w:t>D</w:t>
                 </w:r>
                 <w:r>
                   <w:rPr>
-                    <w:rFonts w:asciiTheme="majorHAnsi" w:hAnsiTheme="majorHAnsi" w:cstheme="majorHAnsi"/>
+                    <w:rFonts w:ascii="Calibri" w:hAnsi="Calibri" w:cs="Calibri"/>
+                    <w:color w:val="000000"/>
                   </w:rPr>
-                  <w:t xml:space="preserve">  </w:t>
+                  <w:t xml:space="preserve">eveloper, </w:t>
+                </w:r>
+                <w:r>
+                  <w:rPr>
+                    <w:rFonts w:ascii="Calibri" w:hAnsi="Calibri" w:cs="Calibri"/>
+                    <w:color w:val="000000"/>
+                  </w:rPr>
+                  <w:t>A</w:t>
+                </w:r>
+                <w:r>
+                  <w:rPr>
+                    <w:rFonts w:ascii="Calibri" w:hAnsi="Calibri" w:cs="Calibri"/>
+                    <w:color w:val="000000"/>
+                  </w:rPr>
+                  <w:t xml:space="preserve">nalyst, </w:t>
+                </w:r>
+                <w:r>
+                  <w:rPr>
+                    <w:rFonts w:ascii="Calibri" w:hAnsi="Calibri" w:cs="Calibri"/>
+                    <w:color w:val="000000"/>
+                  </w:rPr>
+                  <w:t>O</w:t>
+                </w:r>
+                <w:r>
+                  <w:rPr>
+                    <w:rFonts w:ascii="Calibri" w:hAnsi="Calibri" w:cs="Calibri"/>
+                    <w:color w:val="000000"/>
+                  </w:rPr>
+                  <w:t>perator</w:t>
                 </w:r>
               </w:sdtContent>
             </w:sdt>
+            <w:permEnd w:id="584389830"/>
           </w:p>
         </w:tc>
       </w:tr>
@@ -774,6 +871,7 @@
               </w:rPr>
               <w:tab/>
             </w:r>
+            <w:permStart w:id="1000832359" w:edGrp="everyone"/>
             <w:sdt>
               <w:sdtPr>
                 <w:rPr>
@@ -787,17 +885,17 @@
                 <w15:appearance w15:val="hidden"/>
                 <w:text/>
               </w:sdtPr>
-              <w:sdtEndPr/>
               <w:sdtContent>
                 <w:r>
                   <w:rPr>
                     <w:rFonts w:asciiTheme="majorHAnsi" w:hAnsiTheme="majorHAnsi" w:cstheme="majorHAnsi"/>
                   </w:rPr>
-                  <w:t xml:space="preserve"> DNI, NIE, or passport number</w:t>
+                  <w:t xml:space="preserve"> 47561989J</w:t>
                 </w:r>
               </w:sdtContent>
             </w:sdt>
           </w:p>
+          <w:permEnd w:id="1000832359"/>
           <w:p>
             <w:pPr>
               <w:pStyle w:val="Sinespaciado"/>
@@ -827,10 +925,12 @@
               </w:rPr>
               <w:tab/>
             </w:r>
+            <w:permStart w:id="926035648" w:edGrp="everyone"/>
             <w:sdt>
               <w:sdtPr>
                 <w:rPr>
-                  <w:rFonts w:asciiTheme="majorHAnsi" w:hAnsiTheme="majorHAnsi" w:cstheme="majorHAnsi"/>
+                  <w:rFonts w:ascii="Calibri" w:hAnsi="Calibri" w:cs="Calibri"/>
+                  <w:color w:val="000000"/>
                 </w:rPr>
                 <w:tag w:val="UVUS03"/>
                 <w:id w:val="-1922171075"/>
@@ -840,16 +940,33 @@
                 <w15:appearance w15:val="hidden"/>
                 <w:text/>
               </w:sdtPr>
-              <w:sdtEndPr/>
               <w:sdtContent>
                 <w:r>
                   <w:rPr>
-                    <w:rFonts w:asciiTheme="majorHAnsi" w:hAnsiTheme="majorHAnsi" w:cstheme="majorHAnsi"/>
+                    <w:rFonts w:ascii="Calibri" w:hAnsi="Calibri" w:cs="Calibri"/>
+                    <w:color w:val="000000"/>
                   </w:rPr>
-                  <w:t xml:space="preserve"> uvus  </w:t>
+                  <w:t xml:space="preserve"> </w:t>
+                </w:r>
+                <w:proofErr w:type="spellStart"/>
+                <w:r>
+                  <w:rPr>
+                    <w:rFonts w:ascii="Calibri" w:hAnsi="Calibri" w:cs="Calibri"/>
+                    <w:color w:val="000000"/>
+                  </w:rPr>
+                  <w:t>jesmarver</w:t>
+                </w:r>
+                <w:proofErr w:type="spellEnd"/>
+                <w:r>
+                  <w:rPr>
+                    <w:rFonts w:ascii="Calibri" w:hAnsi="Calibri" w:cs="Calibri"/>
+                    <w:color w:val="000000"/>
+                  </w:rPr>
+                  <w:t xml:space="preserve"> </w:t>
                 </w:r>
               </w:sdtContent>
             </w:sdt>
+            <w:permEnd w:id="926035648"/>
           </w:p>
           <w:p>
             <w:pPr>
@@ -878,6 +995,7 @@
               </w:rPr>
               <w:tab/>
             </w:r>
+            <w:permStart w:id="1519068571" w:edGrp="everyone"/>
             <w:sdt>
               <w:sdtPr>
                 <w:rPr>
@@ -891,17 +1009,17 @@
                 <w15:appearance w15:val="hidden"/>
                 <w:text/>
               </w:sdtPr>
-              <w:sdtEndPr/>
               <w:sdtContent>
                 <w:r>
                   <w:rPr>
                     <w:rFonts w:asciiTheme="majorHAnsi" w:hAnsiTheme="majorHAnsi" w:cstheme="majorHAnsi"/>
                   </w:rPr>
-                  <w:t xml:space="preserve"> Surnames, Name </w:t>
+                  <w:t xml:space="preserve">  Martín Vergara, Jesús</w:t>
                 </w:r>
               </w:sdtContent>
             </w:sdt>
           </w:p>
+          <w:permEnd w:id="1519068571"/>
           <w:p>
             <w:pPr>
               <w:pStyle w:val="Sinespaciado"/>
@@ -929,10 +1047,12 @@
               </w:rPr>
               <w:tab/>
             </w:r>
+            <w:permStart w:id="1983335098" w:edGrp="everyone"/>
             <w:sdt>
               <w:sdtPr>
                 <w:rPr>
-                  <w:rFonts w:asciiTheme="majorHAnsi" w:hAnsiTheme="majorHAnsi" w:cstheme="majorHAnsi"/>
+                  <w:rFonts w:ascii="Calibri" w:hAnsi="Calibri" w:cs="Calibri"/>
+                  <w:color w:val="000000"/>
                 </w:rPr>
                 <w:tag w:val="Roles3"/>
                 <w:id w:val="144241862"/>
@@ -941,16 +1061,45 @@
                 </w:placeholder>
                 <w:text/>
               </w:sdtPr>
-              <w:sdtEndPr/>
               <w:sdtContent>
                 <w:r>
                   <w:rPr>
-                    <w:rFonts w:asciiTheme="majorHAnsi" w:hAnsiTheme="majorHAnsi" w:cstheme="majorHAnsi"/>
+                    <w:rFonts w:ascii="Calibri" w:hAnsi="Calibri" w:cs="Calibri"/>
+                    <w:color w:val="000000"/>
                   </w:rPr>
-                  <w:t xml:space="preserve"> role1, role2, role3  </w:t>
+                  <w:t xml:space="preserve"> Developer, </w:t>
+                </w:r>
+                <w:r>
+                  <w:rPr>
+                    <w:rFonts w:ascii="Calibri" w:hAnsi="Calibri" w:cs="Calibri"/>
+                    <w:color w:val="000000"/>
+                  </w:rPr>
+                  <w:t>A</w:t>
+                </w:r>
+                <w:r>
+                  <w:rPr>
+                    <w:rFonts w:ascii="Calibri" w:hAnsi="Calibri" w:cs="Calibri"/>
+                    <w:color w:val="000000"/>
+                  </w:rPr>
+                  <w:t xml:space="preserve">nalyst, </w:t>
+                </w:r>
+                <w:r>
+                  <w:rPr>
+                    <w:rFonts w:ascii="Calibri" w:hAnsi="Calibri" w:cs="Calibri"/>
+                    <w:color w:val="000000"/>
+                  </w:rPr>
+                  <w:t>O</w:t>
+                </w:r>
+                <w:r>
+                  <w:rPr>
+                    <w:rFonts w:ascii="Calibri" w:hAnsi="Calibri" w:cs="Calibri"/>
+                    <w:color w:val="000000"/>
+                  </w:rPr>
+                  <w:t>perator</w:t>
                 </w:r>
               </w:sdtContent>
             </w:sdt>
+            <w:permEnd w:id="1983335098"/>
           </w:p>
         </w:tc>
         <w:tc>
@@ -1006,6 +1155,7 @@
               </w:rPr>
               <w:tab/>
             </w:r>
+            <w:permStart w:id="1222207409" w:edGrp="everyone"/>
             <w:sdt>
               <w:sdtPr>
                 <w:rPr>
@@ -1019,17 +1169,17 @@
                 <w15:appearance w15:val="hidden"/>
                 <w:text/>
               </w:sdtPr>
-              <w:sdtEndPr/>
               <w:sdtContent>
                 <w:r>
                   <w:rPr>
                     <w:rFonts w:asciiTheme="majorHAnsi" w:hAnsiTheme="majorHAnsi" w:cstheme="majorHAnsi"/>
                   </w:rPr>
-                  <w:t xml:space="preserve"> DNI, NIE, or passport number</w:t>
+                  <w:t xml:space="preserve"> 29539782P</w:t>
                 </w:r>
               </w:sdtContent>
             </w:sdt>
           </w:p>
+          <w:permEnd w:id="1222207409"/>
           <w:p>
             <w:pPr>
               <w:pStyle w:val="Sinespaciado"/>
@@ -1059,6 +1209,7 @@
               </w:rPr>
               <w:tab/>
             </w:r>
+            <w:permStart w:id="484340907" w:edGrp="everyone"/>
             <w:sdt>
               <w:sdtPr>
                 <w:rPr>
@@ -1072,16 +1223,30 @@
                 <w15:appearance w15:val="hidden"/>
                 <w:text/>
               </w:sdtPr>
-              <w:sdtEndPr/>
               <w:sdtContent>
                 <w:r>
                   <w:rPr>
                     <w:rFonts w:asciiTheme="majorHAnsi" w:hAnsiTheme="majorHAnsi" w:cstheme="majorHAnsi"/>
                   </w:rPr>
-                  <w:t xml:space="preserve"> uvus  </w:t>
+                  <w:t xml:space="preserve"> </w:t>
+                </w:r>
+                <w:proofErr w:type="spellStart"/>
+                <w:r>
+                  <w:rPr>
+                    <w:rFonts w:asciiTheme="majorHAnsi" w:hAnsiTheme="majorHAnsi" w:cstheme="majorHAnsi"/>
+                  </w:rPr>
+                  <w:t>diegonqui</w:t>
+                </w:r>
+                <w:proofErr w:type="spellEnd"/>
+                <w:r>
+                  <w:rPr>
+                    <w:rFonts w:asciiTheme="majorHAnsi" w:hAnsiTheme="majorHAnsi" w:cstheme="majorHAnsi"/>
+                  </w:rPr>
+                  <w:t xml:space="preserve"> </w:t>
                 </w:r>
               </w:sdtContent>
             </w:sdt>
+            <w:permEnd w:id="484340907"/>
           </w:p>
           <w:p>
             <w:pPr>
@@ -1110,6 +1275,7 @@
               </w:rPr>
               <w:tab/>
             </w:r>
+            <w:permStart w:id="386604040" w:edGrp="everyone"/>
             <w:sdt>
               <w:sdtPr>
                 <w:rPr>
@@ -1123,16 +1289,16 @@
                 <w15:appearance w15:val="hidden"/>
                 <w:text/>
               </w:sdtPr>
-              <w:sdtEndPr/>
               <w:sdtContent>
                 <w:r>
                   <w:rPr>
                     <w:rFonts w:asciiTheme="majorHAnsi" w:hAnsiTheme="majorHAnsi" w:cstheme="majorHAnsi"/>
                   </w:rPr>
-                  <w:t xml:space="preserve"> Surnames, Name  </w:t>
+                  <w:t xml:space="preserve"> González Quintanilla, Diego</w:t>
                 </w:r>
               </w:sdtContent>
             </w:sdt>
+            <w:permEnd w:id="386604040"/>
           </w:p>
           <w:p>
             <w:pPr>
@@ -1161,6 +1327,7 @@
               </w:rPr>
               <w:tab/>
             </w:r>
+            <w:permStart w:id="1487353257" w:edGrp="everyone"/>
             <w:sdt>
               <w:sdtPr>
                 <w:rPr>
@@ -1174,16 +1341,40 @@
                 <w15:appearance w15:val="hidden"/>
                 <w:text/>
               </w:sdtPr>
-              <w:sdtEndPr/>
               <w:sdtContent>
                 <w:r>
                   <w:rPr>
                     <w:rFonts w:asciiTheme="majorHAnsi" w:hAnsiTheme="majorHAnsi" w:cstheme="majorHAnsi"/>
                   </w:rPr>
-                  <w:t xml:space="preserve"> role1, role2, role3  </w:t>
+                  <w:t xml:space="preserve"> Developer, </w:t>
+                </w:r>
+                <w:r>
+                  <w:rPr>
+                    <w:rFonts w:asciiTheme="majorHAnsi" w:hAnsiTheme="majorHAnsi" w:cstheme="majorHAnsi"/>
+                  </w:rPr>
+                  <w:t>A</w:t>
+                </w:r>
+                <w:r>
+                  <w:rPr>
+                    <w:rFonts w:asciiTheme="majorHAnsi" w:hAnsiTheme="majorHAnsi" w:cstheme="majorHAnsi"/>
+                  </w:rPr>
+                  <w:t xml:space="preserve">nalyst, </w:t>
+                </w:r>
+                <w:r>
+                  <w:rPr>
+                    <w:rFonts w:asciiTheme="majorHAnsi" w:hAnsiTheme="majorHAnsi" w:cstheme="majorHAnsi"/>
+                  </w:rPr>
+                  <w:t>O</w:t>
+                </w:r>
+                <w:r>
+                  <w:rPr>
+                    <w:rFonts w:asciiTheme="majorHAnsi" w:hAnsiTheme="majorHAnsi" w:cstheme="majorHAnsi"/>
+                  </w:rPr>
+                  <w:t xml:space="preserve">perator  </w:t>
                 </w:r>
               </w:sdtContent>
             </w:sdt>
+            <w:permEnd w:id="1487353257"/>
           </w:p>
         </w:tc>
       </w:tr>
@@ -1241,6 +1432,7 @@
               </w:rPr>
               <w:tab/>
             </w:r>
+            <w:permStart w:id="1631927432" w:edGrp="everyone"/>
             <w:sdt>
               <w:sdtPr>
                 <w:rPr>
@@ -1254,17 +1446,17 @@
                 <w15:appearance w15:val="hidden"/>
                 <w:text/>
               </w:sdtPr>
-              <w:sdtEndPr/>
               <w:sdtContent>
                 <w:r>
                   <w:rPr>
                     <w:rFonts w:asciiTheme="majorHAnsi" w:hAnsiTheme="majorHAnsi" w:cstheme="majorHAnsi"/>
                   </w:rPr>
-                  <w:t xml:space="preserve"> DNI, NIE, or passport number</w:t>
+                  <w:t xml:space="preserve"> 25629441N</w:t>
                 </w:r>
               </w:sdtContent>
             </w:sdt>
           </w:p>
+          <w:permEnd w:id="1631927432"/>
           <w:p>
             <w:pPr>
               <w:pStyle w:val="Sinespaciado"/>
@@ -1294,6 +1486,7 @@
               </w:rPr>
               <w:tab/>
             </w:r>
+            <w:permStart w:id="1398370153" w:edGrp="everyone"/>
             <w:sdt>
               <w:sdtPr>
                 <w:rPr>
@@ -1307,16 +1500,30 @@
                 <w15:appearance w15:val="hidden"/>
                 <w:text/>
               </w:sdtPr>
-              <w:sdtEndPr/>
               <w:sdtContent>
                 <w:r>
                   <w:rPr>
                     <w:rFonts w:asciiTheme="majorHAnsi" w:hAnsiTheme="majorHAnsi" w:cstheme="majorHAnsi"/>
                   </w:rPr>
-                  <w:t xml:space="preserve"> uvus  </w:t>
+                  <w:t xml:space="preserve"> </w:t>
+                </w:r>
+                <w:proofErr w:type="spellStart"/>
+                <w:r>
+                  <w:rPr>
+                    <w:rFonts w:asciiTheme="majorHAnsi" w:hAnsiTheme="majorHAnsi" w:cstheme="majorHAnsi"/>
+                  </w:rPr>
+                  <w:t>guipacrod</w:t>
+                </w:r>
+                <w:proofErr w:type="spellEnd"/>
+                <w:r>
+                  <w:rPr>
+                    <w:rFonts w:asciiTheme="majorHAnsi" w:hAnsiTheme="majorHAnsi" w:cstheme="majorHAnsi"/>
+                  </w:rPr>
+                  <w:t xml:space="preserve"> </w:t>
                 </w:r>
               </w:sdtContent>
             </w:sdt>
+            <w:permEnd w:id="1398370153"/>
           </w:p>
           <w:p>
             <w:pPr>
@@ -1345,6 +1552,7 @@
               </w:rPr>
               <w:tab/>
             </w:r>
+            <w:permStart w:id="72570348" w:edGrp="everyone"/>
             <w:sdt>
               <w:sdtPr>
                 <w:rPr>
@@ -1358,16 +1566,16 @@
                 <w15:appearance w15:val="hidden"/>
                 <w:text/>
               </w:sdtPr>
-              <w:sdtEndPr/>
               <w:sdtContent>
                 <w:r>
                   <w:rPr>
                     <w:rFonts w:asciiTheme="majorHAnsi" w:hAnsiTheme="majorHAnsi" w:cstheme="majorHAnsi"/>
                   </w:rPr>
-                  <w:t xml:space="preserve"> Surnames, Name  </w:t>
+                  <w:t xml:space="preserve"> Pacheco Rodrigues, Guillermo Alonso</w:t>
                 </w:r>
               </w:sdtContent>
             </w:sdt>
+            <w:permEnd w:id="72570348"/>
           </w:p>
           <w:p>
             <w:pPr>
@@ -1396,6 +1604,7 @@
               </w:rPr>
               <w:tab/>
             </w:r>
+            <w:permStart w:id="2077499526" w:edGrp="everyone"/>
             <w:sdt>
               <w:sdtPr>
                 <w:rPr>
@@ -1408,16 +1617,46 @@
                 </w:placeholder>
                 <w:text/>
               </w:sdtPr>
-              <w:sdtEndPr/>
               <w:sdtContent>
                 <w:r>
                   <w:rPr>
                     <w:rFonts w:asciiTheme="majorHAnsi" w:hAnsiTheme="majorHAnsi" w:cstheme="majorHAnsi"/>
                   </w:rPr>
-                  <w:t xml:space="preserve"> role1, role2, role3  </w:t>
+                  <w:t xml:space="preserve">Developer, </w:t>
+                </w:r>
+                <w:r>
+                  <w:rPr>
+                    <w:rFonts w:asciiTheme="majorHAnsi" w:hAnsiTheme="majorHAnsi" w:cstheme="majorHAnsi"/>
+                  </w:rPr>
+                  <w:t>O</w:t>
+                </w:r>
+                <w:r>
+                  <w:rPr>
+                    <w:rFonts w:asciiTheme="majorHAnsi" w:hAnsiTheme="majorHAnsi" w:cstheme="majorHAnsi"/>
+                  </w:rPr>
+                  <w:t xml:space="preserve">perator, </w:t>
+                </w:r>
+                <w:r>
+                  <w:rPr>
+                    <w:rFonts w:asciiTheme="majorHAnsi" w:hAnsiTheme="majorHAnsi" w:cstheme="majorHAnsi"/>
+                  </w:rPr>
+                  <w:t>A</w:t>
+                </w:r>
+                <w:r>
+                  <w:rPr>
+                    <w:rFonts w:asciiTheme="majorHAnsi" w:hAnsiTheme="majorHAnsi" w:cstheme="majorHAnsi"/>
+                  </w:rPr>
+                  <w:t>nalyst</w:t>
+                </w:r>
+                <w:r>
+                  <w:rPr>
+                    <w:rFonts w:asciiTheme="majorHAnsi" w:hAnsiTheme="majorHAnsi" w:cstheme="majorHAnsi"/>
+                  </w:rPr>
+                  <w:t xml:space="preserve"> </w:t>
                 </w:r>
               </w:sdtContent>
             </w:sdt>
+            <w:permEnd w:id="2077499526"/>
           </w:p>
         </w:tc>
         <w:tc>
@@ -1479,6 +1718,7 @@
               </w:rPr>
               <w:tab/>
             </w:r>
+            <w:permStart w:id="1772436159" w:edGrp="everyone"/>
             <w:sdt>
               <w:sdtPr>
                 <w:rPr>
@@ -1492,16 +1732,16 @@
                 <w15:appearance w15:val="hidden"/>
                 <w:text/>
               </w:sdtPr>
-              <w:sdtEndPr/>
               <w:sdtContent>
                 <w:r>
                   <w:rPr>
                     <w:rFonts w:asciiTheme="majorHAnsi" w:hAnsiTheme="majorHAnsi" w:cstheme="majorHAnsi"/>
                   </w:rPr>
-                  <w:t xml:space="preserve"> place month day, year </w:t>
+                  <w:t xml:space="preserve"> Seville 02 15, 2024</w:t>
                 </w:r>
               </w:sdtContent>
             </w:sdt>
+            <w:permEnd w:id="1772436159"/>
           </w:p>
         </w:tc>
       </w:tr>
@@ -1532,6 +1772,7 @@
         <w:rPr>
           <w:rFonts w:cstheme="majorHAnsi"/>
         </w:rPr>
+        <w:lastRenderedPageBreak/>
         <w:t>MANDATORY Deliverable D01: introduction</w:t>
       </w:r>
     </w:p>
@@ -1734,6 +1975,7 @@
       </w:r>
     </w:p>
     <w:bookmarkStart w:id="2" w:name="_Hlk157672140"/>
+    <w:permStart w:id="514992324" w:edGrp="everyone"/>
     <w:p>
       <w:pPr>
         <w:pStyle w:val="Verdict"/>
@@ -1754,7 +1996,6 @@
           <w15:appearance w15:val="hidden"/>
           <w:text/>
         </w:sdtPr>
-        <w:sdtEndPr/>
         <w:sdtContent>
           <w:r>
             <w:rPr>
@@ -1776,6 +2017,7 @@
           </w:r>
         </w:sdtContent>
       </w:sdt>
+      <w:permEnd w:id="514992324"/>
       <w:r>
         <w:rPr>
           <w:rFonts w:asciiTheme="majorHAnsi" w:hAnsiTheme="majorHAnsi" w:cstheme="majorHAnsi"/>
@@ -1799,6 +2041,7 @@
       </w:r>
     </w:p>
     <w:bookmarkStart w:id="3" w:name="_Hlk157672153"/>
+    <w:permStart w:id="1330789551" w:edGrp="everyone"/>
     <w:p>
       <w:pPr>
         <w:pStyle w:val="Verdict"/>
@@ -1819,7 +2062,6 @@
           <w15:appearance w15:val="hidden"/>
           <w:text/>
         </w:sdtPr>
-        <w:sdtEndPr/>
         <w:sdtContent>
           <w:r>
             <w:rPr>
@@ -1841,6 +2083,7 @@
           </w:r>
         </w:sdtContent>
       </w:sdt>
+      <w:permEnd w:id="1330789551"/>
       <w:r>
         <w:rPr>
           <w:rFonts w:asciiTheme="majorHAnsi" w:hAnsiTheme="majorHAnsi" w:cstheme="majorHAnsi"/>
@@ -1867,6 +2110,7 @@
         <w:rPr>
           <w:rFonts w:cstheme="majorHAnsi"/>
         </w:rPr>
+        <w:lastRenderedPageBreak/>
         <w:t>MANDATORY Deliverable D02: data models</w:t>
       </w:r>
     </w:p>
@@ -2010,6 +2254,7 @@
         <w:t xml:space="preserve">. </w:t>
       </w:r>
     </w:p>
+    <w:permStart w:id="3886208" w:edGrp="everyone"/>
     <w:p>
       <w:pPr>
         <w:pStyle w:val="Verdict"/>
@@ -2030,7 +2275,6 @@
           <w15:appearance w15:val="hidden"/>
           <w:text/>
         </w:sdtPr>
-        <w:sdtEndPr/>
         <w:sdtContent>
           <w:r>
             <w:rPr>
@@ -2040,6 +2284,7 @@
           </w:r>
         </w:sdtContent>
       </w:sdt>
+      <w:permEnd w:id="3886208"/>
       <w:r>
         <w:rPr>
           <w:rFonts w:asciiTheme="majorHAnsi" w:hAnsiTheme="majorHAnsi" w:cstheme="majorHAnsi"/>
@@ -2173,6 +2418,7 @@
         <w:t xml:space="preserve"> with further information.</w:t>
       </w:r>
     </w:p>
+    <w:permStart w:id="568988877" w:edGrp="everyone"/>
     <w:p>
       <w:pPr>
         <w:pStyle w:val="Verdict"/>
@@ -2193,7 +2439,6 @@
           <w15:appearance w15:val="hidden"/>
           <w:text/>
         </w:sdtPr>
-        <w:sdtEndPr/>
         <w:sdtContent>
           <w:r>
             <w:rPr>
@@ -2203,6 +2448,7 @@
           </w:r>
         </w:sdtContent>
       </w:sdt>
+      <w:permEnd w:id="568988877"/>
       <w:r>
         <w:rPr>
           <w:rFonts w:asciiTheme="majorHAnsi" w:hAnsiTheme="majorHAnsi" w:cstheme="majorHAnsi"/>
@@ -2336,6 +2582,7 @@
         <w:t xml:space="preserve"> with further information.</w:t>
       </w:r>
     </w:p>
+    <w:permStart w:id="64176652" w:edGrp="everyone"/>
     <w:p>
       <w:pPr>
         <w:pStyle w:val="Verdict"/>
@@ -2356,7 +2603,6 @@
           <w15:appearance w15:val="hidden"/>
           <w:text/>
         </w:sdtPr>
-        <w:sdtEndPr/>
         <w:sdtContent>
           <w:r>
             <w:rPr>
@@ -2366,6 +2612,7 @@
           </w:r>
         </w:sdtContent>
       </w:sdt>
+      <w:permEnd w:id="64176652"/>
       <w:r>
         <w:rPr>
           <w:rFonts w:asciiTheme="majorHAnsi" w:hAnsiTheme="majorHAnsi" w:cstheme="majorHAnsi"/>
@@ -2581,6 +2828,7 @@
         <w:t>” denotes his or her full name.</w:t>
       </w:r>
     </w:p>
+    <w:permStart w:id="2084199269" w:edGrp="everyone"/>
     <w:p>
       <w:pPr>
         <w:pStyle w:val="Verdict"/>
@@ -2601,7 +2849,6 @@
           <w15:appearance w15:val="hidden"/>
           <w:text/>
         </w:sdtPr>
-        <w:sdtEndPr/>
         <w:sdtContent>
           <w:r>
             <w:rPr>
@@ -2611,6 +2858,7 @@
           </w:r>
         </w:sdtContent>
       </w:sdt>
+      <w:permEnd w:id="2084199269"/>
       <w:r>
         <w:rPr>
           <w:rFonts w:asciiTheme="majorHAnsi" w:hAnsiTheme="majorHAnsi" w:cstheme="majorHAnsi"/>
@@ -2730,6 +2978,7 @@
         <w:t>web document.</w:t>
       </w:r>
     </w:p>
+    <w:permStart w:id="1789663349" w:edGrp="everyone"/>
     <w:p>
       <w:pPr>
         <w:pStyle w:val="Verdict"/>
@@ -2750,7 +2999,6 @@
           <w15:appearance w15:val="hidden"/>
           <w:text/>
         </w:sdtPr>
-        <w:sdtEndPr/>
         <w:sdtContent>
           <w:r>
             <w:rPr>
@@ -2760,6 +3008,7 @@
           </w:r>
         </w:sdtContent>
       </w:sdt>
+      <w:permEnd w:id="1789663349"/>
       <w:r>
         <w:rPr>
           <w:rFonts w:asciiTheme="majorHAnsi" w:hAnsiTheme="majorHAnsi" w:cstheme="majorHAnsi"/>
@@ -2778,6 +3027,7 @@
         <w:rPr>
           <w:rFonts w:cstheme="majorHAnsi"/>
         </w:rPr>
+        <w:lastRenderedPageBreak/>
         <w:t>Functional requirements</w:t>
       </w:r>
     </w:p>
@@ -2887,6 +3137,7 @@
         <w:t>”.</w:t>
       </w:r>
     </w:p>
+    <w:permStart w:id="1472210995" w:edGrp="everyone"/>
     <w:p>
       <w:pPr>
         <w:pStyle w:val="Verdict"/>
@@ -2907,7 +3158,6 @@
           <w15:appearance w15:val="hidden"/>
           <w:text/>
         </w:sdtPr>
-        <w:sdtEndPr/>
         <w:sdtContent>
           <w:r>
             <w:rPr>
@@ -2917,6 +3167,7 @@
           </w:r>
         </w:sdtContent>
       </w:sdt>
+      <w:permEnd w:id="1472210995"/>
       <w:r>
         <w:rPr>
           <w:rFonts w:asciiTheme="majorHAnsi" w:hAnsiTheme="majorHAnsi" w:cstheme="majorHAnsi"/>
@@ -2982,6 +3233,7 @@
         <w:rPr>
           <w:rFonts w:cstheme="majorHAnsi"/>
         </w:rPr>
+        <w:lastRenderedPageBreak/>
         <w:t>MANDATORY Deliverable D03: implementing features</w:t>
       </w:r>
     </w:p>
@@ -3145,6 +3397,7 @@
         <w:t xml:space="preserve"> cannot be updated or deleted.</w:t>
       </w:r>
     </w:p>
+    <w:permStart w:id="877278202" w:edGrp="everyone"/>
     <w:p>
       <w:pPr>
         <w:pStyle w:val="Gradercomments"/>
@@ -3165,7 +3418,6 @@
           <w15:appearance w15:val="hidden"/>
           <w:text/>
         </w:sdtPr>
-        <w:sdtEndPr/>
         <w:sdtContent>
           <w:r>
             <w:rPr>
@@ -3175,6 +3427,7 @@
           </w:r>
         </w:sdtContent>
       </w:sdt>
+      <w:permEnd w:id="877278202"/>
     </w:p>
     <w:p>
       <w:pPr>
@@ -3226,6 +3479,7 @@
         <w:t>Display any of them randomly, as long as its display period is active; the banners must be shown in every page as little intrusively as possible.</w:t>
       </w:r>
     </w:p>
+    <w:permStart w:id="793719138" w:edGrp="everyone"/>
     <w:p>
       <w:pPr>
         <w:pStyle w:val="Verdict"/>
@@ -3246,7 +3500,6 @@
           <w15:appearance w15:val="hidden"/>
           <w:text/>
         </w:sdtPr>
-        <w:sdtEndPr/>
         <w:sdtContent>
           <w:r>
             <w:rPr>
@@ -3256,6 +3509,7 @@
           </w:r>
         </w:sdtContent>
       </w:sdt>
+      <w:permEnd w:id="793719138"/>
       <w:r>
         <w:rPr>
           <w:rFonts w:asciiTheme="majorHAnsi" w:hAnsiTheme="majorHAnsi" w:cstheme="majorHAnsi"/>
@@ -3335,6 +3589,7 @@
         <w:t xml:space="preserve">Create, update, or delete a banner.  </w:t>
       </w:r>
     </w:p>
+    <w:permStart w:id="1433148399" w:edGrp="everyone"/>
     <w:p>
       <w:pPr>
         <w:pStyle w:val="Verdict"/>
@@ -3355,7 +3610,6 @@
           <w15:appearance w15:val="hidden"/>
           <w:text/>
         </w:sdtPr>
-        <w:sdtEndPr/>
         <w:sdtContent>
           <w:r>
             <w:rPr>
@@ -3365,6 +3619,7 @@
           </w:r>
         </w:sdtContent>
       </w:sdt>
+      <w:permEnd w:id="1433148399"/>
       <w:r>
         <w:rPr>
           <w:rFonts w:asciiTheme="majorHAnsi" w:hAnsiTheme="majorHAnsi" w:cstheme="majorHAnsi"/>
@@ -3400,6 +3655,7 @@
         <w:t>Moments, money amounts, and Booleans must be internationalised when they are shown. Other kinds of data are not expected to be internationalised. This requirement must be fulfilled in this and every subsequent group or individual deliverable for it to be considered valid.</w:t>
       </w:r>
     </w:p>
+    <w:permStart w:id="1363431954" w:edGrp="everyone"/>
     <w:p>
       <w:pPr>
         <w:pStyle w:val="Gradercomments"/>
@@ -3422,7 +3678,6 @@
           <w15:appearance w15:val="hidden"/>
           <w:text/>
         </w:sdtPr>
-        <w:sdtEndPr/>
         <w:sdtContent>
           <w:r>
             <w:rPr>
@@ -3433,6 +3688,7 @@
           </w:r>
         </w:sdtContent>
       </w:sdt>
+      <w:permEnd w:id="1363431954"/>
       <w:r>
         <w:rPr>
           <w:rFonts w:asciiTheme="majorHAnsi" w:hAnsiTheme="majorHAnsi" w:cstheme="majorHAnsi"/>
@@ -3522,6 +3778,7 @@
         <w:rPr>
           <w:rFonts w:cstheme="majorHAnsi"/>
         </w:rPr>
+        <w:lastRenderedPageBreak/>
         <w:t>MANDATORY Deliverable D04: formal testing</w:t>
       </w:r>
     </w:p>
@@ -3640,6 +3897,7 @@
         <w:t>Produce as a complete test suite as possible for Requirement #11.</w:t>
       </w:r>
     </w:p>
+    <w:permStart w:id="759059702" w:edGrp="everyone"/>
     <w:p>
       <w:pPr>
         <w:pStyle w:val="Verdict"/>
@@ -3660,7 +3918,6 @@
           <w15:appearance w15:val="hidden"/>
           <w:text/>
         </w:sdtPr>
-        <w:sdtEndPr/>
         <w:sdtContent>
           <w:r>
             <w:rPr>
@@ -3670,6 +3927,7 @@
           </w:r>
         </w:sdtContent>
       </w:sdt>
+      <w:permEnd w:id="759059702"/>
       <w:r>
         <w:rPr>
           <w:rFonts w:asciiTheme="majorHAnsi" w:hAnsiTheme="majorHAnsi" w:cstheme="majorHAnsi"/>
@@ -3705,6 +3963,7 @@
         <w:t xml:space="preserve">Produce a testing report. </w:t>
       </w:r>
     </w:p>
+    <w:permStart w:id="867524682" w:edGrp="everyone"/>
     <w:p>
       <w:pPr>
         <w:pStyle w:val="Gradercomments"/>
@@ -3725,7 +3984,6 @@
           <w15:appearance w15:val="hidden"/>
           <w:text/>
         </w:sdtPr>
-        <w:sdtEndPr/>
         <w:sdtContent>
           <w:r>
             <w:rPr>
@@ -3735,6 +3993,7 @@
           </w:r>
         </w:sdtContent>
       </w:sdt>
+      <w:permEnd w:id="867524682"/>
       <w:r>
         <w:rPr>
           <w:rFonts w:asciiTheme="majorHAnsi" w:hAnsiTheme="majorHAnsi" w:cstheme="majorHAnsi"/>
@@ -3778,6 +4037,7 @@
         <w:rPr>
           <w:rFonts w:cstheme="majorHAnsi"/>
         </w:rPr>
+        <w:lastRenderedPageBreak/>
         <w:t>SUPPLEMENTARY Deliverable D01: introduction </w:t>
       </w:r>
     </w:p>
@@ -3904,6 +4164,7 @@
         <w:t>The system must be internationalised in English and Spanish. Other mainstream languages are welcome, but not required. This requirement must be fulfilled in this and every subsequent group or individual deliverable for it to be considered valid.</w:t>
       </w:r>
     </w:p>
+    <w:permStart w:id="910842583" w:edGrp="everyone"/>
     <w:p>
       <w:pPr>
         <w:pStyle w:val="Gradercomments"/>
@@ -3927,17 +4188,31 @@
           <w15:appearance w15:val="hidden"/>
           <w:text/>
         </w:sdtPr>
-        <w:sdtEndPr/>
         <w:sdtContent>
           <w:r>
             <w:rPr>
               <w:rFonts w:asciiTheme="majorHAnsi" w:hAnsiTheme="majorHAnsi" w:cstheme="majorHAnsi"/>
               <w:lang w:val="en-GB"/>
             </w:rPr>
-            <w:t xml:space="preserve">    </w:t>
+            <w:t xml:space="preserve">  </w:t>
+          </w:r>
+          <w:r>
+            <w:rPr>
+              <w:rFonts w:asciiTheme="majorHAnsi" w:hAnsiTheme="majorHAnsi" w:cstheme="majorHAnsi"/>
+              <w:lang w:val="en-GB"/>
+            </w:rPr>
+            <w:t>X</w:t>
+          </w:r>
+          <w:r>
+            <w:rPr>
+              <w:rFonts w:asciiTheme="majorHAnsi" w:hAnsiTheme="majorHAnsi" w:cstheme="majorHAnsi"/>
+              <w:lang w:val="en-GB"/>
+            </w:rPr>
+            <w:t xml:space="preserve">  </w:t>
           </w:r>
         </w:sdtContent>
       </w:sdt>
+      <w:permEnd w:id="910842583"/>
       <w:r>
         <w:rPr>
           <w:rFonts w:asciiTheme="majorHAnsi" w:hAnsiTheme="majorHAnsi" w:cstheme="majorHAnsi"/>
@@ -4030,6 +4305,7 @@
         <w:t>Produce an analysis report regarding this deliverable.</w:t>
       </w:r>
     </w:p>
+    <w:permStart w:id="1271296366" w:edGrp="everyone"/>
     <w:p>
       <w:pPr>
         <w:pStyle w:val="Verdict"/>
@@ -4050,7 +4326,6 @@
           <w15:appearance w15:val="hidden"/>
           <w:text/>
         </w:sdtPr>
-        <w:sdtEndPr/>
         <w:sdtContent>
           <w:r>
             <w:rPr>
@@ -4068,10 +4343,11 @@
             <w:rPr>
               <w:rFonts w:asciiTheme="majorHAnsi" w:hAnsiTheme="majorHAnsi" w:cstheme="majorHAnsi"/>
             </w:rPr>
-            <w:t xml:space="preserve">  </w:t>
+            <w:t xml:space="preserve">   </w:t>
           </w:r>
         </w:sdtContent>
       </w:sdt>
+      <w:permEnd w:id="1271296366"/>
       <w:r>
         <w:rPr>
           <w:rFonts w:asciiTheme="majorHAnsi" w:hAnsiTheme="majorHAnsi" w:cstheme="majorHAnsi"/>
@@ -4094,6 +4370,7 @@
         <w:t>Produce a planning and progress report.</w:t>
       </w:r>
     </w:p>
+    <w:permStart w:id="1560953091" w:edGrp="everyone"/>
     <w:p>
       <w:pPr>
         <w:pStyle w:val="Gradercomments"/>
@@ -4115,17 +4392,31 @@
           <w15:appearance w15:val="hidden"/>
           <w:text/>
         </w:sdtPr>
-        <w:sdtEndPr/>
         <w:sdtContent>
           <w:r>
             <w:rPr>
               <w:rFonts w:asciiTheme="majorHAnsi" w:hAnsiTheme="majorHAnsi" w:cstheme="majorHAnsi"/>
               <w:lang w:val="en-GB"/>
             </w:rPr>
-            <w:t xml:space="preserve">    </w:t>
+            <w:t xml:space="preserve"> </w:t>
+          </w:r>
+          <w:r>
+            <w:rPr>
+              <w:rFonts w:asciiTheme="majorHAnsi" w:hAnsiTheme="majorHAnsi" w:cstheme="majorHAnsi"/>
+              <w:lang w:val="en-GB"/>
+            </w:rPr>
+            <w:t>X</w:t>
+          </w:r>
+          <w:r>
+            <w:rPr>
+              <w:rFonts w:asciiTheme="majorHAnsi" w:hAnsiTheme="majorHAnsi" w:cstheme="majorHAnsi"/>
+              <w:lang w:val="en-GB"/>
+            </w:rPr>
+            <w:t xml:space="preserve">   </w:t>
           </w:r>
         </w:sdtContent>
       </w:sdt>
+      <w:permEnd w:id="1560953091"/>
       <w:r>
         <w:rPr>
           <w:rFonts w:asciiTheme="majorHAnsi" w:hAnsiTheme="majorHAnsi" w:cstheme="majorHAnsi"/>
@@ -4148,6 +4439,7 @@
         <w:t>Produce a report on how you have set up your development configuration. We are not asking you to reproduce the guidelines to set it up, but to make it clear that you have followed them, and you have your development configuration ready to work.</w:t>
       </w:r>
     </w:p>
+    <w:permStart w:id="1512899919" w:edGrp="everyone"/>
     <w:p>
       <w:pPr>
         <w:pStyle w:val="Verdict"/>
@@ -4168,7 +4460,6 @@
           <w15:appearance w15:val="hidden"/>
           <w:text/>
         </w:sdtPr>
-        <w:sdtEndPr/>
         <w:sdtContent>
           <w:r>
             <w:rPr>
@@ -4186,10 +4477,11 @@
             <w:rPr>
               <w:rFonts w:asciiTheme="majorHAnsi" w:hAnsiTheme="majorHAnsi" w:cstheme="majorHAnsi"/>
             </w:rPr>
-            <w:t xml:space="preserve"> </w:t>
+            <w:t xml:space="preserve">  </w:t>
           </w:r>
         </w:sdtContent>
       </w:sdt>
+      <w:permEnd w:id="1512899919"/>
       <w:r>
         <w:rPr>
           <w:rFonts w:asciiTheme="majorHAnsi" w:hAnsiTheme="majorHAnsi" w:cstheme="majorHAnsi"/>
@@ -4212,6 +4504,7 @@
         <w:t>Produce a report on what you knew about the architecture of a WIS before this subject. </w:t>
       </w:r>
     </w:p>
+    <w:permStart w:id="253185092" w:edGrp="everyone"/>
     <w:p>
       <w:pPr>
         <w:pStyle w:val="Verdict"/>
@@ -4232,7 +4525,6 @@
           <w15:appearance w15:val="hidden"/>
           <w:text/>
         </w:sdtPr>
-        <w:sdtEndPr/>
         <w:sdtContent>
           <w:r>
             <w:rPr>
@@ -4254,6 +4546,7 @@
           </w:r>
         </w:sdtContent>
       </w:sdt>
+      <w:permEnd w:id="253185092"/>
       <w:r>
         <w:rPr>
           <w:rFonts w:asciiTheme="majorHAnsi" w:hAnsiTheme="majorHAnsi" w:cstheme="majorHAnsi"/>
@@ -4276,6 +4569,7 @@
         <w:t>Produce a report on what you knew about testing a WIS before this subject. </w:t>
       </w:r>
     </w:p>
+    <w:permStart w:id="1888356518" w:edGrp="everyone"/>
     <w:p>
       <w:pPr>
         <w:pStyle w:val="Verdict"/>
@@ -4296,16 +4590,28 @@
           <w15:appearance w15:val="hidden"/>
           <w:text/>
         </w:sdtPr>
-        <w:sdtEndPr/>
         <w:sdtContent>
           <w:r>
             <w:rPr>
               <w:rFonts w:asciiTheme="majorHAnsi" w:hAnsiTheme="majorHAnsi" w:cstheme="majorHAnsi"/>
             </w:rPr>
-            <w:t xml:space="preserve">    </w:t>
+            <w:t xml:space="preserve">  </w:t>
+          </w:r>
+          <w:r>
+            <w:rPr>
+              <w:rFonts w:asciiTheme="majorHAnsi" w:hAnsiTheme="majorHAnsi" w:cstheme="majorHAnsi"/>
+            </w:rPr>
+            <w:t>X</w:t>
+          </w:r>
+          <w:r>
+            <w:rPr>
+              <w:rFonts w:asciiTheme="majorHAnsi" w:hAnsiTheme="majorHAnsi" w:cstheme="majorHAnsi"/>
+            </w:rPr>
+            <w:t xml:space="preserve">  </w:t>
           </w:r>
         </w:sdtContent>
       </w:sdt>
+      <w:permEnd w:id="1888356518"/>
       <w:r>
         <w:rPr>
           <w:rFonts w:asciiTheme="majorHAnsi" w:hAnsiTheme="majorHAnsi" w:cstheme="majorHAnsi"/>
@@ -4327,6 +4633,7 @@
         <w:rPr>
           <w:rFonts w:cstheme="majorHAnsi"/>
         </w:rPr>
+        <w:lastRenderedPageBreak/>
         <w:t>SUPPLEMENTARY Deliverable D02: data models </w:t>
       </w:r>
     </w:p>
@@ -4412,6 +4719,7 @@
         <w:t> </w:t>
       </w:r>
     </w:p>
+    <w:permStart w:id="590036856" w:edGrp="everyone"/>
     <w:p>
       <w:pPr>
         <w:pStyle w:val="Verdict"/>
@@ -4432,7 +4740,6 @@
           <w15:appearance w15:val="hidden"/>
           <w:text/>
         </w:sdtPr>
-        <w:sdtEndPr/>
         <w:sdtContent>
           <w:r>
             <w:rPr>
@@ -4442,6 +4749,7 @@
           </w:r>
         </w:sdtContent>
       </w:sdt>
+      <w:permEnd w:id="590036856"/>
       <w:r>
         <w:rPr>
           <w:rFonts w:asciiTheme="majorHAnsi" w:hAnsiTheme="majorHAnsi" w:cstheme="majorHAnsi"/>
@@ -4530,6 +4838,7 @@
         <w:t xml:space="preserve"> posted over the last 10 weeks.</w:t>
       </w:r>
     </w:p>
+    <w:permStart w:id="1383166845" w:edGrp="everyone"/>
     <w:p>
       <w:pPr>
         <w:pStyle w:val="Verdict"/>
@@ -4550,7 +4859,6 @@
           <w15:appearance w15:val="hidden"/>
           <w:text/>
         </w:sdtPr>
-        <w:sdtEndPr/>
         <w:sdtContent>
           <w:r>
             <w:rPr>
@@ -4560,6 +4868,7 @@
           </w:r>
         </w:sdtContent>
       </w:sdt>
+      <w:permEnd w:id="1383166845"/>
       <w:r>
         <w:rPr>
           <w:rFonts w:asciiTheme="majorHAnsi" w:hAnsiTheme="majorHAnsi" w:cstheme="majorHAnsi"/>
@@ -4740,6 +5049,7 @@
         <w:t>Produce an analysis report.</w:t>
       </w:r>
     </w:p>
+    <w:permStart w:id="1352860149" w:edGrp="everyone"/>
     <w:p>
       <w:pPr>
         <w:pStyle w:val="Gradercomments"/>
@@ -4760,7 +5070,6 @@
           <w15:appearance w15:val="hidden"/>
           <w:text/>
         </w:sdtPr>
-        <w:sdtEndPr/>
         <w:sdtContent>
           <w:r>
             <w:rPr>
@@ -4770,6 +5079,7 @@
           </w:r>
         </w:sdtContent>
       </w:sdt>
+      <w:permEnd w:id="1352860149"/>
       <w:r>
         <w:rPr>
           <w:rFonts w:asciiTheme="majorHAnsi" w:hAnsiTheme="majorHAnsi" w:cstheme="majorHAnsi"/>
@@ -4792,6 +5102,7 @@
         <w:t>Produce a planning and progress report.</w:t>
       </w:r>
     </w:p>
+    <w:permStart w:id="1771258906" w:edGrp="everyone"/>
     <w:p>
       <w:pPr>
         <w:pStyle w:val="Verdict"/>
@@ -4812,7 +5123,6 @@
           <w15:appearance w15:val="hidden"/>
           <w:text/>
         </w:sdtPr>
-        <w:sdtEndPr/>
         <w:sdtContent>
           <w:r>
             <w:rPr>
@@ -4822,6 +5132,7 @@
           </w:r>
         </w:sdtContent>
       </w:sdt>
+      <w:permEnd w:id="1771258906"/>
       <w:r>
         <w:rPr>
           <w:rFonts w:asciiTheme="majorHAnsi" w:hAnsiTheme="majorHAnsi" w:cstheme="majorHAnsi"/>
@@ -4852,6 +5163,7 @@
         <w:t> </w:t>
       </w:r>
     </w:p>
+    <w:permStart w:id="66944738" w:edGrp="everyone"/>
     <w:p>
       <w:pPr>
         <w:pStyle w:val="Verdict"/>
@@ -4872,7 +5184,6 @@
           <w15:appearance w15:val="hidden"/>
           <w:text/>
         </w:sdtPr>
-        <w:sdtEndPr/>
         <w:sdtContent>
           <w:r>
             <w:rPr>
@@ -4882,6 +5193,7 @@
           </w:r>
         </w:sdtContent>
       </w:sdt>
+      <w:permEnd w:id="66944738"/>
       <w:r>
         <w:rPr>
           <w:rFonts w:asciiTheme="majorHAnsi" w:hAnsiTheme="majorHAnsi" w:cstheme="majorHAnsi"/>
@@ -4911,6 +5223,7 @@
         <w:rPr>
           <w:rFonts w:cstheme="majorHAnsi"/>
         </w:rPr>
+        <w:lastRenderedPageBreak/>
         <w:t>SUPPLEMENTARY Deliverable D03: implementing features </w:t>
       </w:r>
     </w:p>
@@ -5041,6 +5354,7 @@
         <w:t>Update the system configuration. </w:t>
       </w:r>
     </w:p>
+    <w:permStart w:id="1956788580" w:edGrp="everyone"/>
     <w:p>
       <w:pPr>
         <w:pStyle w:val="Gradercomments"/>
@@ -5061,7 +5375,6 @@
           <w15:appearance w15:val="hidden"/>
           <w:text/>
         </w:sdtPr>
-        <w:sdtEndPr/>
         <w:sdtContent>
           <w:r>
             <w:rPr>
@@ -5071,6 +5384,7 @@
           </w:r>
         </w:sdtContent>
       </w:sdt>
+      <w:permEnd w:id="1956788580"/>
       <w:r>
         <w:rPr>
           <w:rFonts w:asciiTheme="majorHAnsi" w:hAnsiTheme="majorHAnsi" w:cstheme="majorHAnsi"/>
@@ -5152,6 +5466,7 @@
         <w:t xml:space="preserve"> and show their details.</w:t>
       </w:r>
     </w:p>
+    <w:permStart w:id="1962102501" w:edGrp="everyone"/>
     <w:p>
       <w:pPr>
         <w:pStyle w:val="Gradercomments"/>
@@ -5172,7 +5487,6 @@
           <w15:appearance w15:val="hidden"/>
           <w:text/>
         </w:sdtPr>
-        <w:sdtEndPr/>
         <w:sdtContent>
           <w:r>
             <w:rPr>
@@ -5182,6 +5496,7 @@
           </w:r>
         </w:sdtContent>
       </w:sdt>
+      <w:permEnd w:id="1962102501"/>
       <w:r>
         <w:rPr>
           <w:rFonts w:asciiTheme="majorHAnsi" w:hAnsiTheme="majorHAnsi" w:cstheme="majorHAnsi"/>
@@ -5270,6 +5585,7 @@
         <w:t> </w:t>
       </w:r>
     </w:p>
+    <w:permStart w:id="1796370832" w:edGrp="everyone"/>
     <w:p>
       <w:pPr>
         <w:pStyle w:val="Gradercomments"/>
@@ -5290,7 +5606,6 @@
           <w15:appearance w15:val="hidden"/>
           <w:text/>
         </w:sdtPr>
-        <w:sdtEndPr/>
         <w:sdtContent>
           <w:r>
             <w:rPr>
@@ -5300,6 +5615,7 @@
           </w:r>
         </w:sdtContent>
       </w:sdt>
+      <w:permEnd w:id="1796370832"/>
       <w:r>
         <w:rPr>
           <w:rFonts w:asciiTheme="majorHAnsi" w:hAnsiTheme="majorHAnsi" w:cstheme="majorHAnsi"/>
@@ -5388,6 +5704,7 @@
         <w:t> </w:t>
       </w:r>
     </w:p>
+    <w:permStart w:id="1530418216" w:edGrp="everyone"/>
     <w:p>
       <w:pPr>
         <w:pStyle w:val="Verdict"/>
@@ -5408,7 +5725,6 @@
           <w15:appearance w15:val="hidden"/>
           <w:text/>
         </w:sdtPr>
-        <w:sdtEndPr/>
         <w:sdtContent>
           <w:r>
             <w:rPr>
@@ -5418,6 +5734,7 @@
           </w:r>
         </w:sdtContent>
       </w:sdt>
+      <w:permEnd w:id="1530418216"/>
       <w:r>
         <w:rPr>
           <w:rFonts w:asciiTheme="majorHAnsi" w:hAnsiTheme="majorHAnsi" w:cstheme="majorHAnsi"/>
@@ -5556,6 +5873,7 @@
       </w:r>
     </w:p>
     <w:bookmarkStart w:id="4" w:name="_Hlk157672536"/>
+    <w:permStart w:id="1998798261" w:edGrp="everyone"/>
     <w:p>
       <w:pPr>
         <w:pStyle w:val="Verdict"/>
@@ -5576,7 +5894,6 @@
           <w15:appearance w15:val="hidden"/>
           <w:text/>
         </w:sdtPr>
-        <w:sdtEndPr/>
         <w:sdtContent>
           <w:r>
             <w:rPr>
@@ -5586,6 +5903,7 @@
           </w:r>
         </w:sdtContent>
       </w:sdt>
+      <w:permEnd w:id="1998798261"/>
       <w:r>
         <w:rPr>
           <w:rFonts w:asciiTheme="majorHAnsi" w:hAnsiTheme="majorHAnsi" w:cstheme="majorHAnsi"/>
@@ -5723,6 +6041,7 @@
       </w:r>
     </w:p>
     <w:bookmarkStart w:id="5" w:name="_Hlk157672549"/>
+    <w:permStart w:id="175788704" w:edGrp="everyone"/>
     <w:p>
       <w:pPr>
         <w:pStyle w:val="Verdict"/>
@@ -5743,7 +6062,6 @@
           <w15:appearance w15:val="hidden"/>
           <w:text/>
         </w:sdtPr>
-        <w:sdtEndPr/>
         <w:sdtContent>
           <w:r>
             <w:rPr>
@@ -5753,6 +6071,7 @@
           </w:r>
         </w:sdtContent>
       </w:sdt>
+      <w:permEnd w:id="175788704"/>
       <w:r>
         <w:rPr>
           <w:rFonts w:asciiTheme="majorHAnsi" w:hAnsiTheme="majorHAnsi" w:cstheme="majorHAnsi"/>
@@ -5772,6 +6091,7 @@
         <w:rPr>
           <w:rFonts w:asciiTheme="majorHAnsi" w:hAnsiTheme="majorHAnsi" w:cstheme="majorHAnsi"/>
         </w:rPr>
+        <w:lastRenderedPageBreak/>
         <w:t xml:space="preserve">Operations by </w:t>
       </w:r>
       <w:r>
@@ -5831,6 +6151,7 @@
         <w:t xml:space="preserve"> dashboards.</w:t>
       </w:r>
     </w:p>
+    <w:permStart w:id="950804319" w:edGrp="everyone"/>
     <w:p>
       <w:pPr>
         <w:pStyle w:val="Verdict"/>
@@ -5851,7 +6172,6 @@
           <w15:appearance w15:val="hidden"/>
           <w:text/>
         </w:sdtPr>
-        <w:sdtEndPr/>
         <w:sdtContent>
           <w:r>
             <w:rPr>
@@ -5861,6 +6181,7 @@
           </w:r>
         </w:sdtContent>
       </w:sdt>
+      <w:permEnd w:id="950804319"/>
       <w:r>
         <w:rPr>
           <w:rFonts w:asciiTheme="majorHAnsi" w:hAnsiTheme="majorHAnsi" w:cstheme="majorHAnsi"/>
@@ -5907,6 +6228,7 @@
         <w:t> </w:t>
       </w:r>
     </w:p>
+    <w:permStart w:id="875844297" w:edGrp="everyone"/>
     <w:p>
       <w:pPr>
         <w:pStyle w:val="Verdict"/>
@@ -5927,7 +6249,6 @@
           <w15:appearance w15:val="hidden"/>
           <w:text/>
         </w:sdtPr>
-        <w:sdtEndPr/>
         <w:sdtContent>
           <w:r>
             <w:rPr>
@@ -5937,6 +6258,7 @@
           </w:r>
         </w:sdtContent>
       </w:sdt>
+      <w:permEnd w:id="875844297"/>
       <w:r>
         <w:rPr>
           <w:rFonts w:asciiTheme="majorHAnsi" w:hAnsiTheme="majorHAnsi" w:cstheme="majorHAnsi"/>
@@ -6127,6 +6449,7 @@
         <w:t>million”, though. The spam detector must be reusable across different projects; that is: it must be implemented as an independent project that must be packaged into a reusable dependency. Do not forget to deliver your spam detector project so that it can also be evaluated or, otherwise, this requirement shall not be considered valid. This requirement must be fulfilled in this and every subsequent group or individual deliverable for it to be considered valid.</w:t>
       </w:r>
     </w:p>
+    <w:permStart w:id="9072603" w:edGrp="everyone"/>
     <w:p>
       <w:pPr>
         <w:pStyle w:val="Gradercomments"/>
@@ -6149,7 +6472,6 @@
           <w15:appearance w15:val="hidden"/>
           <w:text/>
         </w:sdtPr>
-        <w:sdtEndPr/>
         <w:sdtContent>
           <w:r>
             <w:rPr>
@@ -6160,6 +6482,7 @@
           </w:r>
         </w:sdtContent>
       </w:sdt>
+      <w:permEnd w:id="9072603"/>
       <w:r>
         <w:rPr>
           <w:rFonts w:asciiTheme="majorHAnsi" w:hAnsiTheme="majorHAnsi" w:cstheme="majorHAnsi"/>
@@ -6245,6 +6568,7 @@
         <w:t>Produce an analysis report.</w:t>
       </w:r>
     </w:p>
+    <w:permStart w:id="487216364" w:edGrp="everyone"/>
     <w:p>
       <w:pPr>
         <w:pStyle w:val="Verdict"/>
@@ -6265,7 +6589,6 @@
           <w15:appearance w15:val="hidden"/>
           <w:text/>
         </w:sdtPr>
-        <w:sdtEndPr/>
         <w:sdtContent>
           <w:r>
             <w:rPr>
@@ -6275,6 +6598,7 @@
           </w:r>
         </w:sdtContent>
       </w:sdt>
+      <w:permEnd w:id="487216364"/>
       <w:r>
         <w:rPr>
           <w:rFonts w:asciiTheme="majorHAnsi" w:hAnsiTheme="majorHAnsi" w:cstheme="majorHAnsi"/>
@@ -6297,6 +6621,7 @@
         <w:t>Produce a planning and progress report.</w:t>
       </w:r>
     </w:p>
+    <w:permStart w:id="1612984071" w:edGrp="everyone"/>
     <w:p>
       <w:pPr>
         <w:pStyle w:val="Verdict"/>
@@ -6318,7 +6643,6 @@
           <w15:appearance w15:val="hidden"/>
           <w:text/>
         </w:sdtPr>
-        <w:sdtEndPr/>
         <w:sdtContent>
           <w:r>
             <w:rPr>
@@ -6328,6 +6652,7 @@
           </w:r>
         </w:sdtContent>
       </w:sdt>
+      <w:permEnd w:id="1612984071"/>
       <w:r>
         <w:rPr>
           <w:rFonts w:asciiTheme="majorHAnsi" w:hAnsiTheme="majorHAnsi" w:cstheme="majorHAnsi"/>
@@ -6347,9 +6672,11 @@
           <w:rStyle w:val="normaltextrun"/>
           <w:rFonts w:asciiTheme="majorHAnsi" w:hAnsiTheme="majorHAnsi" w:cstheme="majorHAnsi"/>
         </w:rPr>
+        <w:lastRenderedPageBreak/>
         <w:t>Produce a lint report.</w:t>
       </w:r>
     </w:p>
+    <w:permStart w:id="93783757" w:edGrp="everyone"/>
     <w:p>
       <w:pPr>
         <w:pStyle w:val="Verdict"/>
@@ -6370,7 +6697,6 @@
           <w15:appearance w15:val="hidden"/>
           <w:text/>
         </w:sdtPr>
-        <w:sdtEndPr/>
         <w:sdtContent>
           <w:r>
             <w:rPr>
@@ -6380,6 +6706,7 @@
           </w:r>
         </w:sdtContent>
       </w:sdt>
+      <w:permEnd w:id="93783757"/>
       <w:r>
         <w:rPr>
           <w:rFonts w:asciiTheme="majorHAnsi" w:hAnsiTheme="majorHAnsi" w:cstheme="majorHAnsi"/>
@@ -6407,6 +6734,7 @@
         <w:rPr>
           <w:rFonts w:cstheme="majorHAnsi"/>
         </w:rPr>
+        <w:lastRenderedPageBreak/>
         <w:t>SUPPLEMENTARY Deliverable D04: formal testing </w:t>
       </w:r>
     </w:p>
@@ -6632,6 +6960,7 @@
         <w:t>Produce an analysis report.</w:t>
       </w:r>
     </w:p>
+    <w:permStart w:id="1981551776" w:edGrp="everyone"/>
     <w:p>
       <w:pPr>
         <w:pStyle w:val="Verdict"/>
@@ -6652,7 +6981,6 @@
           <w15:appearance w15:val="hidden"/>
           <w:text/>
         </w:sdtPr>
-        <w:sdtEndPr/>
         <w:sdtContent>
           <w:r>
             <w:rPr>
@@ -6662,6 +6990,7 @@
           </w:r>
         </w:sdtContent>
       </w:sdt>
+      <w:permEnd w:id="1981551776"/>
       <w:r>
         <w:rPr>
           <w:rFonts w:asciiTheme="majorHAnsi" w:hAnsiTheme="majorHAnsi" w:cstheme="majorHAnsi"/>
@@ -6684,6 +7013,7 @@
         <w:t>Produce a planning and progress report.</w:t>
       </w:r>
     </w:p>
+    <w:permStart w:id="830892373" w:edGrp="everyone"/>
     <w:p>
       <w:pPr>
         <w:pStyle w:val="Verdict"/>
@@ -6704,7 +7034,6 @@
           <w15:appearance w15:val="hidden"/>
           <w:text/>
         </w:sdtPr>
-        <w:sdtEndPr/>
         <w:sdtContent>
           <w:r>
             <w:rPr>
@@ -6714,6 +7043,7 @@
           </w:r>
         </w:sdtContent>
       </w:sdt>
+      <w:permEnd w:id="830892373"/>
       <w:r>
         <w:rPr>
           <w:rFonts w:asciiTheme="majorHAnsi" w:hAnsiTheme="majorHAnsi" w:cstheme="majorHAnsi"/>
@@ -9521,10 +9851,9 @@
   </w:compat>
   <w:rsids>
     <w:rsidRoot w:val="006B2BEC"/>
-    <w:rsid w:val="0002188B"/>
-    <w:rsid w:val="003F0808"/>
-    <w:rsid w:val="004E6744"/>
     <w:rsid w:val="006B2BEC"/>
+    <w:rsid w:val="00904C8F"/>
+    <w:rsid w:val="009D01C9"/>
   </w:rsids>
   <m:mathPr>
     <m:mathFont m:val="Cambria Math"/>

</xml_diff>

<commit_message>
D04 Done Student 4
</commit_message>
<xml_diff>
--- a/reports/Group/D01/02 Requirements - Group.docx
+++ b/reports/Group/D01/02 Requirements - Group.docx
@@ -1,6 +1,6 @@
 
 <file path=word/document.xml><?xml version="1.0" encoding="utf-8"?>
-<w:document xmlns:wpc="http://schemas.microsoft.com/office/word/2010/wordprocessingCanvas" xmlns:cx="http://schemas.microsoft.com/office/drawing/2014/chartex" xmlns:cx1="http://schemas.microsoft.com/office/drawing/2015/9/8/chartex" xmlns:cx2="http://schemas.microsoft.com/office/drawing/2015/10/21/chartex" xmlns:cx3="http://schemas.microsoft.com/office/drawing/2016/5/9/chartex" xmlns:cx4="http://schemas.microsoft.com/office/drawing/2016/5/10/chartex" xmlns:cx5="http://schemas.microsoft.com/office/drawing/2016/5/11/chartex" xmlns:cx6="http://schemas.microsoft.com/office/drawing/2016/5/12/chartex" xmlns:cx7="http://schemas.microsoft.com/office/drawing/2016/5/13/chartex" xmlns:cx8="http://schemas.microsoft.com/office/drawing/2016/5/14/chartex" xmlns:mc="http://schemas.openxmlformats.org/markup-compatibility/2006" xmlns:aink="http://schemas.microsoft.com/office/drawing/2016/ink" xmlns:am3d="http://schemas.microsoft.com/office/drawing/2017/model3d" xmlns:o="urn:schemas-microsoft-com:office:office" xmlns:oel="http://schemas.microsoft.com/office/2019/extlst" xmlns:r="http://schemas.openxmlformats.org/officeDocument/2006/relationships" xmlns:m="http://schemas.openxmlformats.org/officeDocument/2006/math" xmlns:v="urn:schemas-microsoft-com:vml" xmlns:wp14="http://schemas.microsoft.com/office/word/2010/wordprocessingDrawing" xmlns:wp="http://schemas.openxmlformats.org/drawingml/2006/wordprocessingDrawing" xmlns:w10="urn:schemas-microsoft-com:office:word" xmlns:w="http://schemas.openxmlformats.org/wordprocessingml/2006/main" xmlns:w14="http://schemas.microsoft.com/office/word/2010/wordml" xmlns:w15="http://schemas.microsoft.com/office/word/2012/wordml" xmlns:w16cex="http://schemas.microsoft.com/office/word/2018/wordml/cex" xmlns:w16cid="http://schemas.microsoft.com/office/word/2016/wordml/cid" xmlns:w16="http://schemas.microsoft.com/office/word/2018/wordml" xmlns:w16sdtdh="http://schemas.microsoft.com/office/word/2020/wordml/sdtdatahash" xmlns:w16se="http://schemas.microsoft.com/office/word/2015/wordml/symex" xmlns:wpg="http://schemas.microsoft.com/office/word/2010/wordprocessingGroup" xmlns:wpi="http://schemas.microsoft.com/office/word/2010/wordprocessingInk" xmlns:wne="http://schemas.microsoft.com/office/word/2006/wordml" xmlns:wps="http://schemas.microsoft.com/office/word/2010/wordprocessingShape" mc:Ignorable="w14 w15 w16se w16cid w16 w16cex w16sdtdh wp14">
+<w:document xmlns:wpc="http://schemas.microsoft.com/office/word/2010/wordprocessingCanvas" xmlns:cx="http://schemas.microsoft.com/office/drawing/2014/chartex" xmlns:cx1="http://schemas.microsoft.com/office/drawing/2015/9/8/chartex" xmlns:cx2="http://schemas.microsoft.com/office/drawing/2015/10/21/chartex" xmlns:cx3="http://schemas.microsoft.com/office/drawing/2016/5/9/chartex" xmlns:cx4="http://schemas.microsoft.com/office/drawing/2016/5/10/chartex" xmlns:cx5="http://schemas.microsoft.com/office/drawing/2016/5/11/chartex" xmlns:cx6="http://schemas.microsoft.com/office/drawing/2016/5/12/chartex" xmlns:cx7="http://schemas.microsoft.com/office/drawing/2016/5/13/chartex" xmlns:cx8="http://schemas.microsoft.com/office/drawing/2016/5/14/chartex" xmlns:mc="http://schemas.openxmlformats.org/markup-compatibility/2006" xmlns:aink="http://schemas.microsoft.com/office/drawing/2016/ink" xmlns:am3d="http://schemas.microsoft.com/office/drawing/2017/model3d" xmlns:o="urn:schemas-microsoft-com:office:office" xmlns:oel="http://schemas.microsoft.com/office/2019/extlst" xmlns:r="http://schemas.openxmlformats.org/officeDocument/2006/relationships" xmlns:m="http://schemas.openxmlformats.org/officeDocument/2006/math" xmlns:v="urn:schemas-microsoft-com:vml" xmlns:wp14="http://schemas.microsoft.com/office/word/2010/wordprocessingDrawing" xmlns:wp="http://schemas.openxmlformats.org/drawingml/2006/wordprocessingDrawing" xmlns:w10="urn:schemas-microsoft-com:office:word" xmlns:w="http://schemas.openxmlformats.org/wordprocessingml/2006/main" xmlns:w14="http://schemas.microsoft.com/office/word/2010/wordml" xmlns:w15="http://schemas.microsoft.com/office/word/2012/wordml" xmlns:w16cex="http://schemas.microsoft.com/office/word/2018/wordml/cex" xmlns:w16cid="http://schemas.microsoft.com/office/word/2016/wordml/cid" xmlns:w16="http://schemas.microsoft.com/office/word/2018/wordml" xmlns:w16du="http://schemas.microsoft.com/office/word/2023/wordml/word16du" xmlns:w16sdtdh="http://schemas.microsoft.com/office/word/2020/wordml/sdtdatahash" xmlns:w16se="http://schemas.microsoft.com/office/word/2015/wordml/symex" xmlns:wpg="http://schemas.microsoft.com/office/word/2010/wordprocessingGroup" xmlns:wpi="http://schemas.microsoft.com/office/word/2010/wordprocessingInk" xmlns:wne="http://schemas.microsoft.com/office/word/2006/wordml" xmlns:wps="http://schemas.microsoft.com/office/word/2010/wordprocessingShape" mc:Ignorable="w14 w15 w16se w16cid w16 w16cex w16sdtdh w16du wp14">
   <w:body>
     <w:p>
       <w:pPr>
@@ -108,7 +108,6 @@
               </w:rPr>
               <w:tab/>
             </w:r>
-            <w:permStart w:id="143746294" w:edGrp="everyone"/>
             <w:sdt>
               <w:sdtPr>
                 <w:rPr>
@@ -122,6 +121,7 @@
                 <w15:appearance w15:val="hidden"/>
                 <w:text/>
               </w:sdtPr>
+              <w:sdtEndPr/>
               <w:sdtContent>
                 <w:r>
                   <w:rPr>
@@ -133,7 +133,13 @@
                   <w:rPr>
                     <w:rFonts w:asciiTheme="majorHAnsi" w:hAnsiTheme="majorHAnsi" w:cstheme="majorHAnsi"/>
                   </w:rPr>
-                  <w:t>1.020</w:t>
+                  <w:t>2</w:t>
+                </w:r>
+                <w:r>
+                  <w:rPr>
+                    <w:rFonts w:asciiTheme="majorHAnsi" w:hAnsiTheme="majorHAnsi" w:cstheme="majorHAnsi"/>
+                  </w:rPr>
+                  <w:t>.020</w:t>
                 </w:r>
                 <w:r>
                   <w:rPr>
@@ -143,7 +149,6 @@
                 </w:r>
               </w:sdtContent>
             </w:sdt>
-            <w:permEnd w:id="143746294"/>
           </w:p>
         </w:tc>
       </w:tr>
@@ -186,7 +191,6 @@
               </w:rPr>
               <w:tab/>
             </w:r>
-            <w:permStart w:id="420692352" w:edGrp="everyone"/>
             <w:sdt>
               <w:sdtPr>
                 <w:rPr>
@@ -201,6 +205,7 @@
                 <w15:appearance w15:val="hidden"/>
                 <w:text/>
               </w:sdtPr>
+              <w:sdtEndPr/>
               <w:sdtContent>
                 <w:r>
                   <w:rPr>
@@ -218,7 +223,6 @@
                 </w:r>
               </w:sdtContent>
             </w:sdt>
-            <w:permEnd w:id="420692352"/>
           </w:p>
         </w:tc>
       </w:tr>
@@ -283,7 +287,6 @@
               </w:rPr>
               <w:tab/>
             </w:r>
-            <w:permStart w:id="291510380" w:edGrp="everyone"/>
             <w:sdt>
               <w:sdtPr>
                 <w:rPr>
@@ -297,6 +300,7 @@
                 <w15:appearance w15:val="hidden"/>
                 <w:text/>
               </w:sdtPr>
+              <w:sdtEndPr/>
               <w:sdtContent>
                 <w:r>
                   <w:rPr>
@@ -307,7 +311,6 @@
               </w:sdtContent>
             </w:sdt>
           </w:p>
-          <w:permEnd w:id="291510380"/>
           <w:p>
             <w:pPr>
               <w:pStyle w:val="Sinespaciado"/>
@@ -337,7 +340,6 @@
               </w:rPr>
               <w:tab/>
             </w:r>
-            <w:permStart w:id="1364481481" w:edGrp="everyone"/>
             <w:sdt>
               <w:sdtPr>
                 <w:rPr>
@@ -352,23 +354,15 @@
                 <w15:appearance w15:val="hidden"/>
                 <w:text/>
               </w:sdtPr>
+              <w:sdtEndPr/>
               <w:sdtContent>
                 <w:r>
                   <w:rPr>
                     <w:rFonts w:ascii="Calibri" w:hAnsi="Calibri" w:cs="Calibri"/>
                     <w:color w:val="000000"/>
                   </w:rPr>
-                  <w:t xml:space="preserve"> </w:t>
+                  <w:t xml:space="preserve"> gabvacgoy</w:t>
                 </w:r>
-                <w:proofErr w:type="spellStart"/>
-                <w:r>
-                  <w:rPr>
-                    <w:rFonts w:ascii="Calibri" w:hAnsi="Calibri" w:cs="Calibri"/>
-                    <w:color w:val="000000"/>
-                  </w:rPr>
-                  <w:t>gabvacgoy</w:t>
-                </w:r>
-                <w:proofErr w:type="spellEnd"/>
                 <w:r>
                   <w:rPr>
                     <w:rFonts w:ascii="Calibri" w:hAnsi="Calibri" w:cs="Calibri"/>
@@ -378,7 +372,6 @@
                 </w:r>
               </w:sdtContent>
             </w:sdt>
-            <w:permEnd w:id="1364481481"/>
           </w:p>
           <w:p>
             <w:pPr>
@@ -407,7 +400,6 @@
               </w:rPr>
               <w:tab/>
             </w:r>
-            <w:permStart w:id="1443845444" w:edGrp="everyone"/>
             <w:sdt>
               <w:sdtPr>
                 <w:rPr>
@@ -421,26 +413,13 @@
                 <w15:appearance w15:val="hidden"/>
                 <w:text/>
               </w:sdtPr>
+              <w:sdtEndPr/>
               <w:sdtContent>
                 <w:r>
                   <w:rPr>
                     <w:rFonts w:asciiTheme="majorHAnsi" w:hAnsiTheme="majorHAnsi" w:cstheme="majorHAnsi"/>
                   </w:rPr>
-                  <w:t xml:space="preserve"> </w:t>
-                </w:r>
-                <w:proofErr w:type="spellStart"/>
-                <w:r>
-                  <w:rPr>
-                    <w:rFonts w:asciiTheme="majorHAnsi" w:hAnsiTheme="majorHAnsi" w:cstheme="majorHAnsi"/>
-                  </w:rPr>
-                  <w:t>Vacaro</w:t>
-                </w:r>
-                <w:proofErr w:type="spellEnd"/>
-                <w:r>
-                  <w:rPr>
-                    <w:rFonts w:asciiTheme="majorHAnsi" w:hAnsiTheme="majorHAnsi" w:cstheme="majorHAnsi"/>
-                  </w:rPr>
-                  <w:t xml:space="preserve"> Goytia, Gabriel</w:t>
+                  <w:t xml:space="preserve"> Vacaro Goytia, Gabriel</w:t>
                 </w:r>
                 <w:r>
                   <w:rPr>
@@ -450,7 +429,6 @@
                 </w:r>
               </w:sdtContent>
             </w:sdt>
-            <w:permEnd w:id="1443845444"/>
             <w:r>
               <w:rPr>
                 <w:rFonts w:asciiTheme="majorHAnsi" w:hAnsiTheme="majorHAnsi" w:cstheme="majorHAnsi"/>
@@ -479,7 +457,6 @@
               </w:rPr>
               <w:tab/>
             </w:r>
-            <w:permStart w:id="415123737" w:edGrp="everyone"/>
             <w:sdt>
               <w:sdtPr>
                 <w:rPr>
@@ -493,6 +470,7 @@
                 <w15:appearance w15:val="hidden"/>
                 <w:text/>
               </w:sdtPr>
+              <w:sdtEndPr/>
               <w:sdtContent>
                 <w:r>
                   <w:rPr>
@@ -514,7 +492,6 @@
                 </w:r>
               </w:sdtContent>
             </w:sdt>
-            <w:permEnd w:id="415123737"/>
           </w:p>
         </w:tc>
         <w:tc>
@@ -569,12 +546,6 @@
                 <w:rFonts w:asciiTheme="majorHAnsi" w:hAnsiTheme="majorHAnsi" w:cstheme="majorHAnsi"/>
               </w:rPr>
               <w:tab/>
-            </w:r>
-            <w:permStart w:id="1081366304" w:edGrp="everyone"/>
-            <w:r>
-              <w:rPr>
-                <w:rFonts w:asciiTheme="majorHAnsi" w:hAnsiTheme="majorHAnsi" w:cstheme="majorHAnsi"/>
-              </w:rPr>
               <w:t xml:space="preserve"> </w:t>
             </w:r>
             <w:sdt>
@@ -590,6 +561,7 @@
                 <w15:appearance w15:val="hidden"/>
                 <w:text/>
               </w:sdtPr>
+              <w:sdtEndPr/>
               <w:sdtContent>
                 <w:r>
                   <w:rPr>
@@ -600,7 +572,6 @@
               </w:sdtContent>
             </w:sdt>
           </w:p>
-          <w:permEnd w:id="1081366304"/>
           <w:p>
             <w:pPr>
               <w:pStyle w:val="Sinespaciado"/>
@@ -630,7 +601,6 @@
               </w:rPr>
               <w:tab/>
             </w:r>
-            <w:permStart w:id="554395221" w:edGrp="everyone"/>
             <w:sdt>
               <w:sdtPr>
                 <w:rPr>
@@ -644,6 +614,7 @@
                 <w15:appearance w15:val="hidden"/>
                 <w:text/>
               </w:sdtPr>
+              <w:sdtEndPr/>
               <w:sdtContent>
                 <w:r>
                   <w:rPr>
@@ -653,7 +624,6 @@
                 </w:r>
               </w:sdtContent>
             </w:sdt>
-            <w:permEnd w:id="554395221"/>
           </w:p>
           <w:p>
             <w:pPr>
@@ -682,7 +652,6 @@
               </w:rPr>
               <w:tab/>
             </w:r>
-            <w:permStart w:id="84825807" w:edGrp="everyone"/>
             <w:sdt>
               <w:sdtPr>
                 <w:rPr>
@@ -697,6 +666,7 @@
                 <w15:appearance w15:val="hidden"/>
                 <w:text/>
               </w:sdtPr>
+              <w:sdtEndPr/>
               <w:sdtContent>
                 <w:r>
                   <w:rPr>
@@ -714,7 +684,6 @@
                 </w:r>
               </w:sdtContent>
             </w:sdt>
-            <w:permEnd w:id="84825807"/>
           </w:p>
           <w:p>
             <w:pPr>
@@ -743,7 +712,6 @@
               </w:rPr>
               <w:tab/>
             </w:r>
-            <w:permStart w:id="584389830" w:edGrp="everyone"/>
             <w:sdt>
               <w:sdtPr>
                 <w:rPr>
@@ -758,6 +726,7 @@
                 <w15:appearance w15:val="hidden"/>
                 <w:text/>
               </w:sdtPr>
+              <w:sdtEndPr/>
               <w:sdtContent>
                 <w:r>
                   <w:rPr>
@@ -810,7 +779,6 @@
                 </w:r>
               </w:sdtContent>
             </w:sdt>
-            <w:permEnd w:id="584389830"/>
           </w:p>
         </w:tc>
       </w:tr>
@@ -871,7 +839,6 @@
               </w:rPr>
               <w:tab/>
             </w:r>
-            <w:permStart w:id="1000832359" w:edGrp="everyone"/>
             <w:sdt>
               <w:sdtPr>
                 <w:rPr>
@@ -885,6 +852,7 @@
                 <w15:appearance w15:val="hidden"/>
                 <w:text/>
               </w:sdtPr>
+              <w:sdtEndPr/>
               <w:sdtContent>
                 <w:r>
                   <w:rPr>
@@ -895,7 +863,6 @@
               </w:sdtContent>
             </w:sdt>
           </w:p>
-          <w:permEnd w:id="1000832359"/>
           <w:p>
             <w:pPr>
               <w:pStyle w:val="Sinespaciado"/>
@@ -925,7 +892,6 @@
               </w:rPr>
               <w:tab/>
             </w:r>
-            <w:permStart w:id="926035648" w:edGrp="everyone"/>
             <w:sdt>
               <w:sdtPr>
                 <w:rPr>
@@ -940,23 +906,15 @@
                 <w15:appearance w15:val="hidden"/>
                 <w:text/>
               </w:sdtPr>
+              <w:sdtEndPr/>
               <w:sdtContent>
                 <w:r>
                   <w:rPr>
                     <w:rFonts w:ascii="Calibri" w:hAnsi="Calibri" w:cs="Calibri"/>
                     <w:color w:val="000000"/>
                   </w:rPr>
-                  <w:t xml:space="preserve"> </w:t>
+                  <w:t xml:space="preserve"> jesmarver</w:t>
                 </w:r>
-                <w:proofErr w:type="spellStart"/>
-                <w:r>
-                  <w:rPr>
-                    <w:rFonts w:ascii="Calibri" w:hAnsi="Calibri" w:cs="Calibri"/>
-                    <w:color w:val="000000"/>
-                  </w:rPr>
-                  <w:t>jesmarver</w:t>
-                </w:r>
-                <w:proofErr w:type="spellEnd"/>
                 <w:r>
                   <w:rPr>
                     <w:rFonts w:ascii="Calibri" w:hAnsi="Calibri" w:cs="Calibri"/>
@@ -966,7 +924,6 @@
                 </w:r>
               </w:sdtContent>
             </w:sdt>
-            <w:permEnd w:id="926035648"/>
           </w:p>
           <w:p>
             <w:pPr>
@@ -995,7 +952,6 @@
               </w:rPr>
               <w:tab/>
             </w:r>
-            <w:permStart w:id="1519068571" w:edGrp="everyone"/>
             <w:sdt>
               <w:sdtPr>
                 <w:rPr>
@@ -1009,6 +965,7 @@
                 <w15:appearance w15:val="hidden"/>
                 <w:text/>
               </w:sdtPr>
+              <w:sdtEndPr/>
               <w:sdtContent>
                 <w:r>
                   <w:rPr>
@@ -1019,7 +976,6 @@
               </w:sdtContent>
             </w:sdt>
           </w:p>
-          <w:permEnd w:id="1519068571"/>
           <w:p>
             <w:pPr>
               <w:pStyle w:val="Sinespaciado"/>
@@ -1047,7 +1003,6 @@
               </w:rPr>
               <w:tab/>
             </w:r>
-            <w:permStart w:id="1983335098" w:edGrp="everyone"/>
             <w:sdt>
               <w:sdtPr>
                 <w:rPr>
@@ -1061,6 +1016,7 @@
                 </w:placeholder>
                 <w:text/>
               </w:sdtPr>
+              <w:sdtEndPr/>
               <w:sdtContent>
                 <w:r>
                   <w:rPr>
@@ -1099,7 +1055,6 @@
                 </w:r>
               </w:sdtContent>
             </w:sdt>
-            <w:permEnd w:id="1983335098"/>
           </w:p>
         </w:tc>
         <w:tc>
@@ -1155,7 +1110,6 @@
               </w:rPr>
               <w:tab/>
             </w:r>
-            <w:permStart w:id="1222207409" w:edGrp="everyone"/>
             <w:sdt>
               <w:sdtPr>
                 <w:rPr>
@@ -1169,6 +1123,7 @@
                 <w15:appearance w15:val="hidden"/>
                 <w:text/>
               </w:sdtPr>
+              <w:sdtEndPr/>
               <w:sdtContent>
                 <w:r>
                   <w:rPr>
@@ -1179,7 +1134,6 @@
               </w:sdtContent>
             </w:sdt>
           </w:p>
-          <w:permEnd w:id="1222207409"/>
           <w:p>
             <w:pPr>
               <w:pStyle w:val="Sinespaciado"/>
@@ -1209,7 +1163,6 @@
               </w:rPr>
               <w:tab/>
             </w:r>
-            <w:permStart w:id="484340907" w:edGrp="everyone"/>
             <w:sdt>
               <w:sdtPr>
                 <w:rPr>
@@ -1223,21 +1176,14 @@
                 <w15:appearance w15:val="hidden"/>
                 <w:text/>
               </w:sdtPr>
+              <w:sdtEndPr/>
               <w:sdtContent>
                 <w:r>
                   <w:rPr>
                     <w:rFonts w:asciiTheme="majorHAnsi" w:hAnsiTheme="majorHAnsi" w:cstheme="majorHAnsi"/>
                   </w:rPr>
-                  <w:t xml:space="preserve"> </w:t>
+                  <w:t xml:space="preserve"> diegonqui</w:t>
                 </w:r>
-                <w:proofErr w:type="spellStart"/>
-                <w:r>
-                  <w:rPr>
-                    <w:rFonts w:asciiTheme="majorHAnsi" w:hAnsiTheme="majorHAnsi" w:cstheme="majorHAnsi"/>
-                  </w:rPr>
-                  <w:t>diegonqui</w:t>
-                </w:r>
-                <w:proofErr w:type="spellEnd"/>
                 <w:r>
                   <w:rPr>
                     <w:rFonts w:asciiTheme="majorHAnsi" w:hAnsiTheme="majorHAnsi" w:cstheme="majorHAnsi"/>
@@ -1246,7 +1192,6 @@
                 </w:r>
               </w:sdtContent>
             </w:sdt>
-            <w:permEnd w:id="484340907"/>
           </w:p>
           <w:p>
             <w:pPr>
@@ -1275,7 +1220,6 @@
               </w:rPr>
               <w:tab/>
             </w:r>
-            <w:permStart w:id="386604040" w:edGrp="everyone"/>
             <w:sdt>
               <w:sdtPr>
                 <w:rPr>
@@ -1289,6 +1233,7 @@
                 <w15:appearance w15:val="hidden"/>
                 <w:text/>
               </w:sdtPr>
+              <w:sdtEndPr/>
               <w:sdtContent>
                 <w:r>
                   <w:rPr>
@@ -1298,7 +1243,6 @@
                 </w:r>
               </w:sdtContent>
             </w:sdt>
-            <w:permEnd w:id="386604040"/>
           </w:p>
           <w:p>
             <w:pPr>
@@ -1327,7 +1271,6 @@
               </w:rPr>
               <w:tab/>
             </w:r>
-            <w:permStart w:id="1487353257" w:edGrp="everyone"/>
             <w:sdt>
               <w:sdtPr>
                 <w:rPr>
@@ -1341,6 +1284,7 @@
                 <w15:appearance w15:val="hidden"/>
                 <w:text/>
               </w:sdtPr>
+              <w:sdtEndPr/>
               <w:sdtContent>
                 <w:r>
                   <w:rPr>
@@ -1374,7 +1318,6 @@
                 </w:r>
               </w:sdtContent>
             </w:sdt>
-            <w:permEnd w:id="1487353257"/>
           </w:p>
         </w:tc>
       </w:tr>
@@ -1432,7 +1375,6 @@
               </w:rPr>
               <w:tab/>
             </w:r>
-            <w:permStart w:id="1631927432" w:edGrp="everyone"/>
             <w:sdt>
               <w:sdtPr>
                 <w:rPr>
@@ -1446,6 +1388,7 @@
                 <w15:appearance w15:val="hidden"/>
                 <w:text/>
               </w:sdtPr>
+              <w:sdtEndPr/>
               <w:sdtContent>
                 <w:r>
                   <w:rPr>
@@ -1456,7 +1399,6 @@
               </w:sdtContent>
             </w:sdt>
           </w:p>
-          <w:permEnd w:id="1631927432"/>
           <w:p>
             <w:pPr>
               <w:pStyle w:val="Sinespaciado"/>
@@ -1486,7 +1428,6 @@
               </w:rPr>
               <w:tab/>
             </w:r>
-            <w:permStart w:id="1398370153" w:edGrp="everyone"/>
             <w:sdt>
               <w:sdtPr>
                 <w:rPr>
@@ -1500,21 +1441,14 @@
                 <w15:appearance w15:val="hidden"/>
                 <w:text/>
               </w:sdtPr>
+              <w:sdtEndPr/>
               <w:sdtContent>
                 <w:r>
                   <w:rPr>
                     <w:rFonts w:asciiTheme="majorHAnsi" w:hAnsiTheme="majorHAnsi" w:cstheme="majorHAnsi"/>
                   </w:rPr>
-                  <w:t xml:space="preserve"> </w:t>
+                  <w:t xml:space="preserve"> guipacrod</w:t>
                 </w:r>
-                <w:proofErr w:type="spellStart"/>
-                <w:r>
-                  <w:rPr>
-                    <w:rFonts w:asciiTheme="majorHAnsi" w:hAnsiTheme="majorHAnsi" w:cstheme="majorHAnsi"/>
-                  </w:rPr>
-                  <w:t>guipacrod</w:t>
-                </w:r>
-                <w:proofErr w:type="spellEnd"/>
                 <w:r>
                   <w:rPr>
                     <w:rFonts w:asciiTheme="majorHAnsi" w:hAnsiTheme="majorHAnsi" w:cstheme="majorHAnsi"/>
@@ -1523,7 +1457,6 @@
                 </w:r>
               </w:sdtContent>
             </w:sdt>
-            <w:permEnd w:id="1398370153"/>
           </w:p>
           <w:p>
             <w:pPr>
@@ -1552,7 +1485,6 @@
               </w:rPr>
               <w:tab/>
             </w:r>
-            <w:permStart w:id="72570348" w:edGrp="everyone"/>
             <w:sdt>
               <w:sdtPr>
                 <w:rPr>
@@ -1566,6 +1498,7 @@
                 <w15:appearance w15:val="hidden"/>
                 <w:text/>
               </w:sdtPr>
+              <w:sdtEndPr/>
               <w:sdtContent>
                 <w:r>
                   <w:rPr>
@@ -1575,7 +1508,6 @@
                 </w:r>
               </w:sdtContent>
             </w:sdt>
-            <w:permEnd w:id="72570348"/>
           </w:p>
           <w:p>
             <w:pPr>
@@ -1604,7 +1536,6 @@
               </w:rPr>
               <w:tab/>
             </w:r>
-            <w:permStart w:id="2077499526" w:edGrp="everyone"/>
             <w:sdt>
               <w:sdtPr>
                 <w:rPr>
@@ -1617,6 +1548,7 @@
                 </w:placeholder>
                 <w:text/>
               </w:sdtPr>
+              <w:sdtEndPr/>
               <w:sdtContent>
                 <w:r>
                   <w:rPr>
@@ -1656,7 +1588,6 @@
                 </w:r>
               </w:sdtContent>
             </w:sdt>
-            <w:permEnd w:id="2077499526"/>
           </w:p>
         </w:tc>
         <w:tc>
@@ -1718,7 +1649,6 @@
               </w:rPr>
               <w:tab/>
             </w:r>
-            <w:permStart w:id="1772436159" w:edGrp="everyone"/>
             <w:sdt>
               <w:sdtPr>
                 <w:rPr>
@@ -1732,6 +1662,7 @@
                 <w15:appearance w15:val="hidden"/>
                 <w:text/>
               </w:sdtPr>
+              <w:sdtEndPr/>
               <w:sdtContent>
                 <w:r>
                   <w:rPr>
@@ -1741,7 +1672,6 @@
                 </w:r>
               </w:sdtContent>
             </w:sdt>
-            <w:permEnd w:id="1772436159"/>
           </w:p>
         </w:tc>
       </w:tr>
@@ -1975,7 +1905,6 @@
       </w:r>
     </w:p>
     <w:bookmarkStart w:id="2" w:name="_Hlk157672140"/>
-    <w:permStart w:id="514992324" w:edGrp="everyone"/>
     <w:p>
       <w:pPr>
         <w:pStyle w:val="Verdict"/>
@@ -1996,6 +1925,7 @@
           <w15:appearance w15:val="hidden"/>
           <w:text/>
         </w:sdtPr>
+        <w:sdtEndPr/>
         <w:sdtContent>
           <w:r>
             <w:rPr>
@@ -2017,7 +1947,6 @@
           </w:r>
         </w:sdtContent>
       </w:sdt>
-      <w:permEnd w:id="514992324"/>
       <w:r>
         <w:rPr>
           <w:rFonts w:asciiTheme="majorHAnsi" w:hAnsiTheme="majorHAnsi" w:cstheme="majorHAnsi"/>
@@ -2041,7 +1970,6 @@
       </w:r>
     </w:p>
     <w:bookmarkStart w:id="3" w:name="_Hlk157672153"/>
-    <w:permStart w:id="1330789551" w:edGrp="everyone"/>
     <w:p>
       <w:pPr>
         <w:pStyle w:val="Verdict"/>
@@ -2062,6 +1990,7 @@
           <w15:appearance w15:val="hidden"/>
           <w:text/>
         </w:sdtPr>
+        <w:sdtEndPr/>
         <w:sdtContent>
           <w:r>
             <w:rPr>
@@ -2083,7 +2012,6 @@
           </w:r>
         </w:sdtContent>
       </w:sdt>
-      <w:permEnd w:id="1330789551"/>
       <w:r>
         <w:rPr>
           <w:rFonts w:asciiTheme="majorHAnsi" w:hAnsiTheme="majorHAnsi" w:cstheme="majorHAnsi"/>
@@ -2110,7 +2038,6 @@
         <w:rPr>
           <w:rFonts w:cstheme="majorHAnsi"/>
         </w:rPr>
-        <w:lastRenderedPageBreak/>
         <w:t>MANDATORY Deliverable D02: data models</w:t>
       </w:r>
     </w:p>
@@ -2254,7 +2181,6 @@
         <w:t xml:space="preserve">. </w:t>
       </w:r>
     </w:p>
-    <w:permStart w:id="3886208" w:edGrp="everyone"/>
     <w:p>
       <w:pPr>
         <w:pStyle w:val="Verdict"/>
@@ -2275,6 +2201,7 @@
           <w15:appearance w15:val="hidden"/>
           <w:text/>
         </w:sdtPr>
+        <w:sdtEndPr/>
         <w:sdtContent>
           <w:r>
             <w:rPr>
@@ -2284,7 +2211,6 @@
           </w:r>
         </w:sdtContent>
       </w:sdt>
-      <w:permEnd w:id="3886208"/>
       <w:r>
         <w:rPr>
           <w:rFonts w:asciiTheme="majorHAnsi" w:hAnsiTheme="majorHAnsi" w:cstheme="majorHAnsi"/>
@@ -2418,7 +2344,6 @@
         <w:t xml:space="preserve"> with further information.</w:t>
       </w:r>
     </w:p>
-    <w:permStart w:id="568988877" w:edGrp="everyone"/>
     <w:p>
       <w:pPr>
         <w:pStyle w:val="Verdict"/>
@@ -2439,6 +2364,7 @@
           <w15:appearance w15:val="hidden"/>
           <w:text/>
         </w:sdtPr>
+        <w:sdtEndPr/>
         <w:sdtContent>
           <w:r>
             <w:rPr>
@@ -2448,7 +2374,6 @@
           </w:r>
         </w:sdtContent>
       </w:sdt>
-      <w:permEnd w:id="568988877"/>
       <w:r>
         <w:rPr>
           <w:rFonts w:asciiTheme="majorHAnsi" w:hAnsiTheme="majorHAnsi" w:cstheme="majorHAnsi"/>
@@ -2582,7 +2507,6 @@
         <w:t xml:space="preserve"> with further information.</w:t>
       </w:r>
     </w:p>
-    <w:permStart w:id="64176652" w:edGrp="everyone"/>
     <w:p>
       <w:pPr>
         <w:pStyle w:val="Verdict"/>
@@ -2603,6 +2527,7 @@
           <w15:appearance w15:val="hidden"/>
           <w:text/>
         </w:sdtPr>
+        <w:sdtEndPr/>
         <w:sdtContent>
           <w:r>
             <w:rPr>
@@ -2612,7 +2537,6 @@
           </w:r>
         </w:sdtContent>
       </w:sdt>
-      <w:permEnd w:id="64176652"/>
       <w:r>
         <w:rPr>
           <w:rFonts w:asciiTheme="majorHAnsi" w:hAnsiTheme="majorHAnsi" w:cstheme="majorHAnsi"/>
@@ -2828,7 +2752,6 @@
         <w:t>” denotes his or her full name.</w:t>
       </w:r>
     </w:p>
-    <w:permStart w:id="2084199269" w:edGrp="everyone"/>
     <w:p>
       <w:pPr>
         <w:pStyle w:val="Verdict"/>
@@ -2849,6 +2772,7 @@
           <w15:appearance w15:val="hidden"/>
           <w:text/>
         </w:sdtPr>
+        <w:sdtEndPr/>
         <w:sdtContent>
           <w:r>
             <w:rPr>
@@ -2858,7 +2782,6 @@
           </w:r>
         </w:sdtContent>
       </w:sdt>
-      <w:permEnd w:id="2084199269"/>
       <w:r>
         <w:rPr>
           <w:rFonts w:asciiTheme="majorHAnsi" w:hAnsiTheme="majorHAnsi" w:cstheme="majorHAnsi"/>
@@ -2978,7 +2901,6 @@
         <w:t>web document.</w:t>
       </w:r>
     </w:p>
-    <w:permStart w:id="1789663349" w:edGrp="everyone"/>
     <w:p>
       <w:pPr>
         <w:pStyle w:val="Verdict"/>
@@ -2999,6 +2921,7 @@
           <w15:appearance w15:val="hidden"/>
           <w:text/>
         </w:sdtPr>
+        <w:sdtEndPr/>
         <w:sdtContent>
           <w:r>
             <w:rPr>
@@ -3008,7 +2931,6 @@
           </w:r>
         </w:sdtContent>
       </w:sdt>
-      <w:permEnd w:id="1789663349"/>
       <w:r>
         <w:rPr>
           <w:rFonts w:asciiTheme="majorHAnsi" w:hAnsiTheme="majorHAnsi" w:cstheme="majorHAnsi"/>
@@ -3027,7 +2949,6 @@
         <w:rPr>
           <w:rFonts w:cstheme="majorHAnsi"/>
         </w:rPr>
-        <w:lastRenderedPageBreak/>
         <w:t>Functional requirements</w:t>
       </w:r>
     </w:p>
@@ -3137,7 +3058,6 @@
         <w:t>”.</w:t>
       </w:r>
     </w:p>
-    <w:permStart w:id="1472210995" w:edGrp="everyone"/>
     <w:p>
       <w:pPr>
         <w:pStyle w:val="Verdict"/>
@@ -3158,6 +3078,7 @@
           <w15:appearance w15:val="hidden"/>
           <w:text/>
         </w:sdtPr>
+        <w:sdtEndPr/>
         <w:sdtContent>
           <w:r>
             <w:rPr>
@@ -3167,7 +3088,6 @@
           </w:r>
         </w:sdtContent>
       </w:sdt>
-      <w:permEnd w:id="1472210995"/>
       <w:r>
         <w:rPr>
           <w:rFonts w:asciiTheme="majorHAnsi" w:hAnsiTheme="majorHAnsi" w:cstheme="majorHAnsi"/>
@@ -3233,7 +3153,6 @@
         <w:rPr>
           <w:rFonts w:cstheme="majorHAnsi"/>
         </w:rPr>
-        <w:lastRenderedPageBreak/>
         <w:t>MANDATORY Deliverable D03: implementing features</w:t>
       </w:r>
     </w:p>
@@ -3397,7 +3316,6 @@
         <w:t xml:space="preserve"> cannot be updated or deleted.</w:t>
       </w:r>
     </w:p>
-    <w:permStart w:id="877278202" w:edGrp="everyone"/>
     <w:p>
       <w:pPr>
         <w:pStyle w:val="Gradercomments"/>
@@ -3418,6 +3336,7 @@
           <w15:appearance w15:val="hidden"/>
           <w:text/>
         </w:sdtPr>
+        <w:sdtEndPr/>
         <w:sdtContent>
           <w:r>
             <w:rPr>
@@ -3427,7 +3346,6 @@
           </w:r>
         </w:sdtContent>
       </w:sdt>
-      <w:permEnd w:id="877278202"/>
     </w:p>
     <w:p>
       <w:pPr>
@@ -3479,7 +3397,6 @@
         <w:t>Display any of them randomly, as long as its display period is active; the banners must be shown in every page as little intrusively as possible.</w:t>
       </w:r>
     </w:p>
-    <w:permStart w:id="793719138" w:edGrp="everyone"/>
     <w:p>
       <w:pPr>
         <w:pStyle w:val="Verdict"/>
@@ -3500,6 +3417,7 @@
           <w15:appearance w15:val="hidden"/>
           <w:text/>
         </w:sdtPr>
+        <w:sdtEndPr/>
         <w:sdtContent>
           <w:r>
             <w:rPr>
@@ -3509,7 +3427,6 @@
           </w:r>
         </w:sdtContent>
       </w:sdt>
-      <w:permEnd w:id="793719138"/>
       <w:r>
         <w:rPr>
           <w:rFonts w:asciiTheme="majorHAnsi" w:hAnsiTheme="majorHAnsi" w:cstheme="majorHAnsi"/>
@@ -3589,7 +3506,6 @@
         <w:t xml:space="preserve">Create, update, or delete a banner.  </w:t>
       </w:r>
     </w:p>
-    <w:permStart w:id="1433148399" w:edGrp="everyone"/>
     <w:p>
       <w:pPr>
         <w:pStyle w:val="Verdict"/>
@@ -3610,6 +3526,7 @@
           <w15:appearance w15:val="hidden"/>
           <w:text/>
         </w:sdtPr>
+        <w:sdtEndPr/>
         <w:sdtContent>
           <w:r>
             <w:rPr>
@@ -3619,7 +3536,6 @@
           </w:r>
         </w:sdtContent>
       </w:sdt>
-      <w:permEnd w:id="1433148399"/>
       <w:r>
         <w:rPr>
           <w:rFonts w:asciiTheme="majorHAnsi" w:hAnsiTheme="majorHAnsi" w:cstheme="majorHAnsi"/>
@@ -3655,7 +3571,6 @@
         <w:t>Moments, money amounts, and Booleans must be internationalised when they are shown. Other kinds of data are not expected to be internationalised. This requirement must be fulfilled in this and every subsequent group or individual deliverable for it to be considered valid.</w:t>
       </w:r>
     </w:p>
-    <w:permStart w:id="1363431954" w:edGrp="everyone"/>
     <w:p>
       <w:pPr>
         <w:pStyle w:val="Gradercomments"/>
@@ -3678,6 +3593,7 @@
           <w15:appearance w15:val="hidden"/>
           <w:text/>
         </w:sdtPr>
+        <w:sdtEndPr/>
         <w:sdtContent>
           <w:r>
             <w:rPr>
@@ -3688,7 +3604,6 @@
           </w:r>
         </w:sdtContent>
       </w:sdt>
-      <w:permEnd w:id="1363431954"/>
       <w:r>
         <w:rPr>
           <w:rFonts w:asciiTheme="majorHAnsi" w:hAnsiTheme="majorHAnsi" w:cstheme="majorHAnsi"/>
@@ -3778,7 +3693,6 @@
         <w:rPr>
           <w:rFonts w:cstheme="majorHAnsi"/>
         </w:rPr>
-        <w:lastRenderedPageBreak/>
         <w:t>MANDATORY Deliverable D04: formal testing</w:t>
       </w:r>
     </w:p>
@@ -3897,7 +3811,6 @@
         <w:t>Produce as a complete test suite as possible for Requirement #11.</w:t>
       </w:r>
     </w:p>
-    <w:permStart w:id="759059702" w:edGrp="everyone"/>
     <w:p>
       <w:pPr>
         <w:pStyle w:val="Verdict"/>
@@ -3918,6 +3831,7 @@
           <w15:appearance w15:val="hidden"/>
           <w:text/>
         </w:sdtPr>
+        <w:sdtEndPr/>
         <w:sdtContent>
           <w:r>
             <w:rPr>
@@ -3927,7 +3841,6 @@
           </w:r>
         </w:sdtContent>
       </w:sdt>
-      <w:permEnd w:id="759059702"/>
       <w:r>
         <w:rPr>
           <w:rFonts w:asciiTheme="majorHAnsi" w:hAnsiTheme="majorHAnsi" w:cstheme="majorHAnsi"/>
@@ -3963,7 +3876,6 @@
         <w:t xml:space="preserve">Produce a testing report. </w:t>
       </w:r>
     </w:p>
-    <w:permStart w:id="867524682" w:edGrp="everyone"/>
     <w:p>
       <w:pPr>
         <w:pStyle w:val="Gradercomments"/>
@@ -3984,6 +3896,7 @@
           <w15:appearance w15:val="hidden"/>
           <w:text/>
         </w:sdtPr>
+        <w:sdtEndPr/>
         <w:sdtContent>
           <w:r>
             <w:rPr>
@@ -3993,7 +3906,6 @@
           </w:r>
         </w:sdtContent>
       </w:sdt>
-      <w:permEnd w:id="867524682"/>
       <w:r>
         <w:rPr>
           <w:rFonts w:asciiTheme="majorHAnsi" w:hAnsiTheme="majorHAnsi" w:cstheme="majorHAnsi"/>
@@ -4037,7 +3949,6 @@
         <w:rPr>
           <w:rFonts w:cstheme="majorHAnsi"/>
         </w:rPr>
-        <w:lastRenderedPageBreak/>
         <w:t>SUPPLEMENTARY Deliverable D01: introduction </w:t>
       </w:r>
     </w:p>
@@ -4164,7 +4075,6 @@
         <w:t>The system must be internationalised in English and Spanish. Other mainstream languages are welcome, but not required. This requirement must be fulfilled in this and every subsequent group or individual deliverable for it to be considered valid.</w:t>
       </w:r>
     </w:p>
-    <w:permStart w:id="910842583" w:edGrp="everyone"/>
     <w:p>
       <w:pPr>
         <w:pStyle w:val="Gradercomments"/>
@@ -4188,6 +4098,7 @@
           <w15:appearance w15:val="hidden"/>
           <w:text/>
         </w:sdtPr>
+        <w:sdtEndPr/>
         <w:sdtContent>
           <w:r>
             <w:rPr>
@@ -4212,7 +4123,6 @@
           </w:r>
         </w:sdtContent>
       </w:sdt>
-      <w:permEnd w:id="910842583"/>
       <w:r>
         <w:rPr>
           <w:rFonts w:asciiTheme="majorHAnsi" w:hAnsiTheme="majorHAnsi" w:cstheme="majorHAnsi"/>
@@ -4305,7 +4215,6 @@
         <w:t>Produce an analysis report regarding this deliverable.</w:t>
       </w:r>
     </w:p>
-    <w:permStart w:id="1271296366" w:edGrp="everyone"/>
     <w:p>
       <w:pPr>
         <w:pStyle w:val="Verdict"/>
@@ -4326,6 +4235,7 @@
           <w15:appearance w15:val="hidden"/>
           <w:text/>
         </w:sdtPr>
+        <w:sdtEndPr/>
         <w:sdtContent>
           <w:r>
             <w:rPr>
@@ -4347,7 +4257,6 @@
           </w:r>
         </w:sdtContent>
       </w:sdt>
-      <w:permEnd w:id="1271296366"/>
       <w:r>
         <w:rPr>
           <w:rFonts w:asciiTheme="majorHAnsi" w:hAnsiTheme="majorHAnsi" w:cstheme="majorHAnsi"/>
@@ -4370,7 +4279,6 @@
         <w:t>Produce a planning and progress report.</w:t>
       </w:r>
     </w:p>
-    <w:permStart w:id="1560953091" w:edGrp="everyone"/>
     <w:p>
       <w:pPr>
         <w:pStyle w:val="Gradercomments"/>
@@ -4392,6 +4300,7 @@
           <w15:appearance w15:val="hidden"/>
           <w:text/>
         </w:sdtPr>
+        <w:sdtEndPr/>
         <w:sdtContent>
           <w:r>
             <w:rPr>
@@ -4416,7 +4325,6 @@
           </w:r>
         </w:sdtContent>
       </w:sdt>
-      <w:permEnd w:id="1560953091"/>
       <w:r>
         <w:rPr>
           <w:rFonts w:asciiTheme="majorHAnsi" w:hAnsiTheme="majorHAnsi" w:cstheme="majorHAnsi"/>
@@ -4439,7 +4347,6 @@
         <w:t>Produce a report on how you have set up your development configuration. We are not asking you to reproduce the guidelines to set it up, but to make it clear that you have followed them, and you have your development configuration ready to work.</w:t>
       </w:r>
     </w:p>
-    <w:permStart w:id="1512899919" w:edGrp="everyone"/>
     <w:p>
       <w:pPr>
         <w:pStyle w:val="Verdict"/>
@@ -4460,6 +4367,7 @@
           <w15:appearance w15:val="hidden"/>
           <w:text/>
         </w:sdtPr>
+        <w:sdtEndPr/>
         <w:sdtContent>
           <w:r>
             <w:rPr>
@@ -4481,7 +4389,6 @@
           </w:r>
         </w:sdtContent>
       </w:sdt>
-      <w:permEnd w:id="1512899919"/>
       <w:r>
         <w:rPr>
           <w:rFonts w:asciiTheme="majorHAnsi" w:hAnsiTheme="majorHAnsi" w:cstheme="majorHAnsi"/>
@@ -4504,7 +4411,6 @@
         <w:t>Produce a report on what you knew about the architecture of a WIS before this subject. </w:t>
       </w:r>
     </w:p>
-    <w:permStart w:id="253185092" w:edGrp="everyone"/>
     <w:p>
       <w:pPr>
         <w:pStyle w:val="Verdict"/>
@@ -4525,6 +4431,7 @@
           <w15:appearance w15:val="hidden"/>
           <w:text/>
         </w:sdtPr>
+        <w:sdtEndPr/>
         <w:sdtContent>
           <w:r>
             <w:rPr>
@@ -4546,7 +4453,6 @@
           </w:r>
         </w:sdtContent>
       </w:sdt>
-      <w:permEnd w:id="253185092"/>
       <w:r>
         <w:rPr>
           <w:rFonts w:asciiTheme="majorHAnsi" w:hAnsiTheme="majorHAnsi" w:cstheme="majorHAnsi"/>
@@ -4569,7 +4475,6 @@
         <w:t>Produce a report on what you knew about testing a WIS before this subject. </w:t>
       </w:r>
     </w:p>
-    <w:permStart w:id="1888356518" w:edGrp="everyone"/>
     <w:p>
       <w:pPr>
         <w:pStyle w:val="Verdict"/>
@@ -4590,6 +4495,7 @@
           <w15:appearance w15:val="hidden"/>
           <w:text/>
         </w:sdtPr>
+        <w:sdtEndPr/>
         <w:sdtContent>
           <w:r>
             <w:rPr>
@@ -4611,7 +4517,6 @@
           </w:r>
         </w:sdtContent>
       </w:sdt>
-      <w:permEnd w:id="1888356518"/>
       <w:r>
         <w:rPr>
           <w:rFonts w:asciiTheme="majorHAnsi" w:hAnsiTheme="majorHAnsi" w:cstheme="majorHAnsi"/>
@@ -4633,7 +4538,6 @@
         <w:rPr>
           <w:rFonts w:cstheme="majorHAnsi"/>
         </w:rPr>
-        <w:lastRenderedPageBreak/>
         <w:t>SUPPLEMENTARY Deliverable D02: data models </w:t>
       </w:r>
     </w:p>
@@ -4719,7 +4623,6 @@
         <w:t> </w:t>
       </w:r>
     </w:p>
-    <w:permStart w:id="590036856" w:edGrp="everyone"/>
     <w:p>
       <w:pPr>
         <w:pStyle w:val="Verdict"/>
@@ -4740,6 +4643,7 @@
           <w15:appearance w15:val="hidden"/>
           <w:text/>
         </w:sdtPr>
+        <w:sdtEndPr/>
         <w:sdtContent>
           <w:r>
             <w:rPr>
@@ -4749,7 +4653,6 @@
           </w:r>
         </w:sdtContent>
       </w:sdt>
-      <w:permEnd w:id="590036856"/>
       <w:r>
         <w:rPr>
           <w:rFonts w:asciiTheme="majorHAnsi" w:hAnsiTheme="majorHAnsi" w:cstheme="majorHAnsi"/>
@@ -4838,7 +4741,6 @@
         <w:t xml:space="preserve"> posted over the last 10 weeks.</w:t>
       </w:r>
     </w:p>
-    <w:permStart w:id="1383166845" w:edGrp="everyone"/>
     <w:p>
       <w:pPr>
         <w:pStyle w:val="Verdict"/>
@@ -4859,6 +4761,7 @@
           <w15:appearance w15:val="hidden"/>
           <w:text/>
         </w:sdtPr>
+        <w:sdtEndPr/>
         <w:sdtContent>
           <w:r>
             <w:rPr>
@@ -4868,7 +4771,6 @@
           </w:r>
         </w:sdtContent>
       </w:sdt>
-      <w:permEnd w:id="1383166845"/>
       <w:r>
         <w:rPr>
           <w:rFonts w:asciiTheme="majorHAnsi" w:hAnsiTheme="majorHAnsi" w:cstheme="majorHAnsi"/>
@@ -5049,7 +4951,6 @@
         <w:t>Produce an analysis report.</w:t>
       </w:r>
     </w:p>
-    <w:permStart w:id="1352860149" w:edGrp="everyone"/>
     <w:p>
       <w:pPr>
         <w:pStyle w:val="Gradercomments"/>
@@ -5070,6 +4971,7 @@
           <w15:appearance w15:val="hidden"/>
           <w:text/>
         </w:sdtPr>
+        <w:sdtEndPr/>
         <w:sdtContent>
           <w:r>
             <w:rPr>
@@ -5079,7 +4981,6 @@
           </w:r>
         </w:sdtContent>
       </w:sdt>
-      <w:permEnd w:id="1352860149"/>
       <w:r>
         <w:rPr>
           <w:rFonts w:asciiTheme="majorHAnsi" w:hAnsiTheme="majorHAnsi" w:cstheme="majorHAnsi"/>
@@ -5102,7 +5003,6 @@
         <w:t>Produce a planning and progress report.</w:t>
       </w:r>
     </w:p>
-    <w:permStart w:id="1771258906" w:edGrp="everyone"/>
     <w:p>
       <w:pPr>
         <w:pStyle w:val="Verdict"/>
@@ -5123,6 +5023,7 @@
           <w15:appearance w15:val="hidden"/>
           <w:text/>
         </w:sdtPr>
+        <w:sdtEndPr/>
         <w:sdtContent>
           <w:r>
             <w:rPr>
@@ -5132,7 +5033,6 @@
           </w:r>
         </w:sdtContent>
       </w:sdt>
-      <w:permEnd w:id="1771258906"/>
       <w:r>
         <w:rPr>
           <w:rFonts w:asciiTheme="majorHAnsi" w:hAnsiTheme="majorHAnsi" w:cstheme="majorHAnsi"/>
@@ -5163,7 +5063,6 @@
         <w:t> </w:t>
       </w:r>
     </w:p>
-    <w:permStart w:id="66944738" w:edGrp="everyone"/>
     <w:p>
       <w:pPr>
         <w:pStyle w:val="Verdict"/>
@@ -5184,6 +5083,7 @@
           <w15:appearance w15:val="hidden"/>
           <w:text/>
         </w:sdtPr>
+        <w:sdtEndPr/>
         <w:sdtContent>
           <w:r>
             <w:rPr>
@@ -5193,7 +5093,6 @@
           </w:r>
         </w:sdtContent>
       </w:sdt>
-      <w:permEnd w:id="66944738"/>
       <w:r>
         <w:rPr>
           <w:rFonts w:asciiTheme="majorHAnsi" w:hAnsiTheme="majorHAnsi" w:cstheme="majorHAnsi"/>
@@ -5223,7 +5122,6 @@
         <w:rPr>
           <w:rFonts w:cstheme="majorHAnsi"/>
         </w:rPr>
-        <w:lastRenderedPageBreak/>
         <w:t>SUPPLEMENTARY Deliverable D03: implementing features </w:t>
       </w:r>
     </w:p>
@@ -5354,7 +5252,6 @@
         <w:t>Update the system configuration. </w:t>
       </w:r>
     </w:p>
-    <w:permStart w:id="1956788580" w:edGrp="everyone"/>
     <w:p>
       <w:pPr>
         <w:pStyle w:val="Gradercomments"/>
@@ -5375,6 +5272,7 @@
           <w15:appearance w15:val="hidden"/>
           <w:text/>
         </w:sdtPr>
+        <w:sdtEndPr/>
         <w:sdtContent>
           <w:r>
             <w:rPr>
@@ -5384,7 +5282,6 @@
           </w:r>
         </w:sdtContent>
       </w:sdt>
-      <w:permEnd w:id="1956788580"/>
       <w:r>
         <w:rPr>
           <w:rFonts w:asciiTheme="majorHAnsi" w:hAnsiTheme="majorHAnsi" w:cstheme="majorHAnsi"/>
@@ -5466,7 +5363,6 @@
         <w:t xml:space="preserve"> and show their details.</w:t>
       </w:r>
     </w:p>
-    <w:permStart w:id="1962102501" w:edGrp="everyone"/>
     <w:p>
       <w:pPr>
         <w:pStyle w:val="Gradercomments"/>
@@ -5487,6 +5383,7 @@
           <w15:appearance w15:val="hidden"/>
           <w:text/>
         </w:sdtPr>
+        <w:sdtEndPr/>
         <w:sdtContent>
           <w:r>
             <w:rPr>
@@ -5496,7 +5393,6 @@
           </w:r>
         </w:sdtContent>
       </w:sdt>
-      <w:permEnd w:id="1962102501"/>
       <w:r>
         <w:rPr>
           <w:rFonts w:asciiTheme="majorHAnsi" w:hAnsiTheme="majorHAnsi" w:cstheme="majorHAnsi"/>
@@ -5585,7 +5481,6 @@
         <w:t> </w:t>
       </w:r>
     </w:p>
-    <w:permStart w:id="1796370832" w:edGrp="everyone"/>
     <w:p>
       <w:pPr>
         <w:pStyle w:val="Gradercomments"/>
@@ -5606,6 +5501,7 @@
           <w15:appearance w15:val="hidden"/>
           <w:text/>
         </w:sdtPr>
+        <w:sdtEndPr/>
         <w:sdtContent>
           <w:r>
             <w:rPr>
@@ -5615,7 +5511,6 @@
           </w:r>
         </w:sdtContent>
       </w:sdt>
-      <w:permEnd w:id="1796370832"/>
       <w:r>
         <w:rPr>
           <w:rFonts w:asciiTheme="majorHAnsi" w:hAnsiTheme="majorHAnsi" w:cstheme="majorHAnsi"/>
@@ -5704,7 +5599,6 @@
         <w:t> </w:t>
       </w:r>
     </w:p>
-    <w:permStart w:id="1530418216" w:edGrp="everyone"/>
     <w:p>
       <w:pPr>
         <w:pStyle w:val="Verdict"/>
@@ -5725,6 +5619,7 @@
           <w15:appearance w15:val="hidden"/>
           <w:text/>
         </w:sdtPr>
+        <w:sdtEndPr/>
         <w:sdtContent>
           <w:r>
             <w:rPr>
@@ -5734,7 +5629,6 @@
           </w:r>
         </w:sdtContent>
       </w:sdt>
-      <w:permEnd w:id="1530418216"/>
       <w:r>
         <w:rPr>
           <w:rFonts w:asciiTheme="majorHAnsi" w:hAnsiTheme="majorHAnsi" w:cstheme="majorHAnsi"/>
@@ -5873,7 +5767,6 @@
       </w:r>
     </w:p>
     <w:bookmarkStart w:id="4" w:name="_Hlk157672536"/>
-    <w:permStart w:id="1998798261" w:edGrp="everyone"/>
     <w:p>
       <w:pPr>
         <w:pStyle w:val="Verdict"/>
@@ -5894,6 +5787,7 @@
           <w15:appearance w15:val="hidden"/>
           <w:text/>
         </w:sdtPr>
+        <w:sdtEndPr/>
         <w:sdtContent>
           <w:r>
             <w:rPr>
@@ -5903,7 +5797,6 @@
           </w:r>
         </w:sdtContent>
       </w:sdt>
-      <w:permEnd w:id="1998798261"/>
       <w:r>
         <w:rPr>
           <w:rFonts w:asciiTheme="majorHAnsi" w:hAnsiTheme="majorHAnsi" w:cstheme="majorHAnsi"/>
@@ -6041,7 +5934,6 @@
       </w:r>
     </w:p>
     <w:bookmarkStart w:id="5" w:name="_Hlk157672549"/>
-    <w:permStart w:id="175788704" w:edGrp="everyone"/>
     <w:p>
       <w:pPr>
         <w:pStyle w:val="Verdict"/>
@@ -6062,6 +5954,7 @@
           <w15:appearance w15:val="hidden"/>
           <w:text/>
         </w:sdtPr>
+        <w:sdtEndPr/>
         <w:sdtContent>
           <w:r>
             <w:rPr>
@@ -6071,7 +5964,6 @@
           </w:r>
         </w:sdtContent>
       </w:sdt>
-      <w:permEnd w:id="175788704"/>
       <w:r>
         <w:rPr>
           <w:rFonts w:asciiTheme="majorHAnsi" w:hAnsiTheme="majorHAnsi" w:cstheme="majorHAnsi"/>
@@ -6091,7 +5983,6 @@
         <w:rPr>
           <w:rFonts w:asciiTheme="majorHAnsi" w:hAnsiTheme="majorHAnsi" w:cstheme="majorHAnsi"/>
         </w:rPr>
-        <w:lastRenderedPageBreak/>
         <w:t xml:space="preserve">Operations by </w:t>
       </w:r>
       <w:r>
@@ -6151,7 +6042,6 @@
         <w:t xml:space="preserve"> dashboards.</w:t>
       </w:r>
     </w:p>
-    <w:permStart w:id="950804319" w:edGrp="everyone"/>
     <w:p>
       <w:pPr>
         <w:pStyle w:val="Verdict"/>
@@ -6172,6 +6062,7 @@
           <w15:appearance w15:val="hidden"/>
           <w:text/>
         </w:sdtPr>
+        <w:sdtEndPr/>
         <w:sdtContent>
           <w:r>
             <w:rPr>
@@ -6181,7 +6072,6 @@
           </w:r>
         </w:sdtContent>
       </w:sdt>
-      <w:permEnd w:id="950804319"/>
       <w:r>
         <w:rPr>
           <w:rFonts w:asciiTheme="majorHAnsi" w:hAnsiTheme="majorHAnsi" w:cstheme="majorHAnsi"/>
@@ -6228,7 +6118,6 @@
         <w:t> </w:t>
       </w:r>
     </w:p>
-    <w:permStart w:id="875844297" w:edGrp="everyone"/>
     <w:p>
       <w:pPr>
         <w:pStyle w:val="Verdict"/>
@@ -6249,6 +6138,7 @@
           <w15:appearance w15:val="hidden"/>
           <w:text/>
         </w:sdtPr>
+        <w:sdtEndPr/>
         <w:sdtContent>
           <w:r>
             <w:rPr>
@@ -6258,7 +6148,6 @@
           </w:r>
         </w:sdtContent>
       </w:sdt>
-      <w:permEnd w:id="875844297"/>
       <w:r>
         <w:rPr>
           <w:rFonts w:asciiTheme="majorHAnsi" w:hAnsiTheme="majorHAnsi" w:cstheme="majorHAnsi"/>
@@ -6449,7 +6338,6 @@
         <w:t>million”, though. The spam detector must be reusable across different projects; that is: it must be implemented as an independent project that must be packaged into a reusable dependency. Do not forget to deliver your spam detector project so that it can also be evaluated or, otherwise, this requirement shall not be considered valid. This requirement must be fulfilled in this and every subsequent group or individual deliverable for it to be considered valid.</w:t>
       </w:r>
     </w:p>
-    <w:permStart w:id="9072603" w:edGrp="everyone"/>
     <w:p>
       <w:pPr>
         <w:pStyle w:val="Gradercomments"/>
@@ -6472,6 +6360,7 @@
           <w15:appearance w15:val="hidden"/>
           <w:text/>
         </w:sdtPr>
+        <w:sdtEndPr/>
         <w:sdtContent>
           <w:r>
             <w:rPr>
@@ -6482,7 +6371,6 @@
           </w:r>
         </w:sdtContent>
       </w:sdt>
-      <w:permEnd w:id="9072603"/>
       <w:r>
         <w:rPr>
           <w:rFonts w:asciiTheme="majorHAnsi" w:hAnsiTheme="majorHAnsi" w:cstheme="majorHAnsi"/>
@@ -6568,7 +6456,6 @@
         <w:t>Produce an analysis report.</w:t>
       </w:r>
     </w:p>
-    <w:permStart w:id="487216364" w:edGrp="everyone"/>
     <w:p>
       <w:pPr>
         <w:pStyle w:val="Verdict"/>
@@ -6589,6 +6476,7 @@
           <w15:appearance w15:val="hidden"/>
           <w:text/>
         </w:sdtPr>
+        <w:sdtEndPr/>
         <w:sdtContent>
           <w:r>
             <w:rPr>
@@ -6598,7 +6486,6 @@
           </w:r>
         </w:sdtContent>
       </w:sdt>
-      <w:permEnd w:id="487216364"/>
       <w:r>
         <w:rPr>
           <w:rFonts w:asciiTheme="majorHAnsi" w:hAnsiTheme="majorHAnsi" w:cstheme="majorHAnsi"/>
@@ -6621,7 +6508,6 @@
         <w:t>Produce a planning and progress report.</w:t>
       </w:r>
     </w:p>
-    <w:permStart w:id="1612984071" w:edGrp="everyone"/>
     <w:p>
       <w:pPr>
         <w:pStyle w:val="Verdict"/>
@@ -6643,6 +6529,7 @@
           <w15:appearance w15:val="hidden"/>
           <w:text/>
         </w:sdtPr>
+        <w:sdtEndPr/>
         <w:sdtContent>
           <w:r>
             <w:rPr>
@@ -6652,7 +6539,6 @@
           </w:r>
         </w:sdtContent>
       </w:sdt>
-      <w:permEnd w:id="1612984071"/>
       <w:r>
         <w:rPr>
           <w:rFonts w:asciiTheme="majorHAnsi" w:hAnsiTheme="majorHAnsi" w:cstheme="majorHAnsi"/>
@@ -6672,11 +6558,9 @@
           <w:rStyle w:val="normaltextrun"/>
           <w:rFonts w:asciiTheme="majorHAnsi" w:hAnsiTheme="majorHAnsi" w:cstheme="majorHAnsi"/>
         </w:rPr>
-        <w:lastRenderedPageBreak/>
         <w:t>Produce a lint report.</w:t>
       </w:r>
     </w:p>
-    <w:permStart w:id="93783757" w:edGrp="everyone"/>
     <w:p>
       <w:pPr>
         <w:pStyle w:val="Verdict"/>
@@ -6697,6 +6581,7 @@
           <w15:appearance w15:val="hidden"/>
           <w:text/>
         </w:sdtPr>
+        <w:sdtEndPr/>
         <w:sdtContent>
           <w:r>
             <w:rPr>
@@ -6706,7 +6591,6 @@
           </w:r>
         </w:sdtContent>
       </w:sdt>
-      <w:permEnd w:id="93783757"/>
       <w:r>
         <w:rPr>
           <w:rFonts w:asciiTheme="majorHAnsi" w:hAnsiTheme="majorHAnsi" w:cstheme="majorHAnsi"/>
@@ -6734,7 +6618,6 @@
         <w:rPr>
           <w:rFonts w:cstheme="majorHAnsi"/>
         </w:rPr>
-        <w:lastRenderedPageBreak/>
         <w:t>SUPPLEMENTARY Deliverable D04: formal testing </w:t>
       </w:r>
     </w:p>
@@ -6960,7 +6843,6 @@
         <w:t>Produce an analysis report.</w:t>
       </w:r>
     </w:p>
-    <w:permStart w:id="1981551776" w:edGrp="everyone"/>
     <w:p>
       <w:pPr>
         <w:pStyle w:val="Verdict"/>
@@ -6981,6 +6863,7 @@
           <w15:appearance w15:val="hidden"/>
           <w:text/>
         </w:sdtPr>
+        <w:sdtEndPr/>
         <w:sdtContent>
           <w:r>
             <w:rPr>
@@ -6990,7 +6873,6 @@
           </w:r>
         </w:sdtContent>
       </w:sdt>
-      <w:permEnd w:id="1981551776"/>
       <w:r>
         <w:rPr>
           <w:rFonts w:asciiTheme="majorHAnsi" w:hAnsiTheme="majorHAnsi" w:cstheme="majorHAnsi"/>
@@ -7013,7 +6895,6 @@
         <w:t>Produce a planning and progress report.</w:t>
       </w:r>
     </w:p>
-    <w:permStart w:id="830892373" w:edGrp="everyone"/>
     <w:p>
       <w:pPr>
         <w:pStyle w:val="Verdict"/>
@@ -7034,6 +6915,7 @@
           <w15:appearance w15:val="hidden"/>
           <w:text/>
         </w:sdtPr>
+        <w:sdtEndPr/>
         <w:sdtContent>
           <w:r>
             <w:rPr>
@@ -7043,7 +6925,6 @@
           </w:r>
         </w:sdtContent>
       </w:sdt>
-      <w:permEnd w:id="830892373"/>
       <w:r>
         <w:rPr>
           <w:rFonts w:asciiTheme="majorHAnsi" w:hAnsiTheme="majorHAnsi" w:cstheme="majorHAnsi"/>
@@ -7069,7 +6950,7 @@
 </file>
 
 <file path=word/numbering.xml><?xml version="1.0" encoding="utf-8"?>
-<w:numbering xmlns:wpc="http://schemas.microsoft.com/office/word/2010/wordprocessingCanvas" xmlns:cx="http://schemas.microsoft.com/office/drawing/2014/chartex" xmlns:cx1="http://schemas.microsoft.com/office/drawing/2015/9/8/chartex" xmlns:cx2="http://schemas.microsoft.com/office/drawing/2015/10/21/chartex" xmlns:cx3="http://schemas.microsoft.com/office/drawing/2016/5/9/chartex" xmlns:cx4="http://schemas.microsoft.com/office/drawing/2016/5/10/chartex" xmlns:cx5="http://schemas.microsoft.com/office/drawing/2016/5/11/chartex" xmlns:cx6="http://schemas.microsoft.com/office/drawing/2016/5/12/chartex" xmlns:cx7="http://schemas.microsoft.com/office/drawing/2016/5/13/chartex" xmlns:cx8="http://schemas.microsoft.com/office/drawing/2016/5/14/chartex" xmlns:mc="http://schemas.openxmlformats.org/markup-compatibility/2006" xmlns:aink="http://schemas.microsoft.com/office/drawing/2016/ink" xmlns:am3d="http://schemas.microsoft.com/office/drawing/2017/model3d" xmlns:o="urn:schemas-microsoft-com:office:office" xmlns:oel="http://schemas.microsoft.com/office/2019/extlst" xmlns:r="http://schemas.openxmlformats.org/officeDocument/2006/relationships" xmlns:m="http://schemas.openxmlformats.org/officeDocument/2006/math" xmlns:v="urn:schemas-microsoft-com:vml" xmlns:wp14="http://schemas.microsoft.com/office/word/2010/wordprocessingDrawing" xmlns:wp="http://schemas.openxmlformats.org/drawingml/2006/wordprocessingDrawing" xmlns:w10="urn:schemas-microsoft-com:office:word" xmlns:w="http://schemas.openxmlformats.org/wordprocessingml/2006/main" xmlns:w14="http://schemas.microsoft.com/office/word/2010/wordml" xmlns:w15="http://schemas.microsoft.com/office/word/2012/wordml" xmlns:w16cex="http://schemas.microsoft.com/office/word/2018/wordml/cex" xmlns:w16cid="http://schemas.microsoft.com/office/word/2016/wordml/cid" xmlns:w16="http://schemas.microsoft.com/office/word/2018/wordml" xmlns:w16sdtdh="http://schemas.microsoft.com/office/word/2020/wordml/sdtdatahash" xmlns:w16se="http://schemas.microsoft.com/office/word/2015/wordml/symex" xmlns:wpg="http://schemas.microsoft.com/office/word/2010/wordprocessingGroup" xmlns:wpi="http://schemas.microsoft.com/office/word/2010/wordprocessingInk" xmlns:wne="http://schemas.microsoft.com/office/word/2006/wordml" xmlns:wps="http://schemas.microsoft.com/office/word/2010/wordprocessingShape" mc:Ignorable="w14 w15 w16se w16cid w16 w16cex w16sdtdh wp14">
+<w:numbering xmlns:wpc="http://schemas.microsoft.com/office/word/2010/wordprocessingCanvas" xmlns:cx="http://schemas.microsoft.com/office/drawing/2014/chartex" xmlns:cx1="http://schemas.microsoft.com/office/drawing/2015/9/8/chartex" xmlns:cx2="http://schemas.microsoft.com/office/drawing/2015/10/21/chartex" xmlns:cx3="http://schemas.microsoft.com/office/drawing/2016/5/9/chartex" xmlns:cx4="http://schemas.microsoft.com/office/drawing/2016/5/10/chartex" xmlns:cx5="http://schemas.microsoft.com/office/drawing/2016/5/11/chartex" xmlns:cx6="http://schemas.microsoft.com/office/drawing/2016/5/12/chartex" xmlns:cx7="http://schemas.microsoft.com/office/drawing/2016/5/13/chartex" xmlns:cx8="http://schemas.microsoft.com/office/drawing/2016/5/14/chartex" xmlns:mc="http://schemas.openxmlformats.org/markup-compatibility/2006" xmlns:aink="http://schemas.microsoft.com/office/drawing/2016/ink" xmlns:am3d="http://schemas.microsoft.com/office/drawing/2017/model3d" xmlns:o="urn:schemas-microsoft-com:office:office" xmlns:oel="http://schemas.microsoft.com/office/2019/extlst" xmlns:r="http://schemas.openxmlformats.org/officeDocument/2006/relationships" xmlns:m="http://schemas.openxmlformats.org/officeDocument/2006/math" xmlns:v="urn:schemas-microsoft-com:vml" xmlns:wp14="http://schemas.microsoft.com/office/word/2010/wordprocessingDrawing" xmlns:wp="http://schemas.openxmlformats.org/drawingml/2006/wordprocessingDrawing" xmlns:w10="urn:schemas-microsoft-com:office:word" xmlns:w="http://schemas.openxmlformats.org/wordprocessingml/2006/main" xmlns:w14="http://schemas.microsoft.com/office/word/2010/wordml" xmlns:w15="http://schemas.microsoft.com/office/word/2012/wordml" xmlns:w16cex="http://schemas.microsoft.com/office/word/2018/wordml/cex" xmlns:w16cid="http://schemas.microsoft.com/office/word/2016/wordml/cid" xmlns:w16="http://schemas.microsoft.com/office/word/2018/wordml" xmlns:w16du="http://schemas.microsoft.com/office/word/2023/wordml/word16du" xmlns:w16sdtdh="http://schemas.microsoft.com/office/word/2020/wordml/sdtdatahash" xmlns:w16se="http://schemas.microsoft.com/office/word/2015/wordml/symex" xmlns:wpg="http://schemas.microsoft.com/office/word/2010/wordprocessingGroup" xmlns:wpi="http://schemas.microsoft.com/office/word/2010/wordprocessingInk" xmlns:wne="http://schemas.microsoft.com/office/word/2006/wordml" xmlns:wps="http://schemas.microsoft.com/office/word/2010/wordprocessingShape" mc:Ignorable="w14 w15 w16se w16cid w16 w16cex w16sdtdh w16du wp14">
   <w:abstractNum w:abstractNumId="0" w15:restartNumberingAfterBreak="0">
     <w:nsid w:val="3C204ED6"/>
     <w:multiLevelType w:val="hybridMultilevel"/>
@@ -7423,7 +7304,7 @@
 </file>
 
 <file path=word/styles.xml><?xml version="1.0" encoding="utf-8"?>
-<w:styles xmlns:mc="http://schemas.openxmlformats.org/markup-compatibility/2006" xmlns:r="http://schemas.openxmlformats.org/officeDocument/2006/relationships" xmlns:w="http://schemas.openxmlformats.org/wordprocessingml/2006/main" xmlns:w14="http://schemas.microsoft.com/office/word/2010/wordml" xmlns:w15="http://schemas.microsoft.com/office/word/2012/wordml" xmlns:w16cex="http://schemas.microsoft.com/office/word/2018/wordml/cex" xmlns:w16cid="http://schemas.microsoft.com/office/word/2016/wordml/cid" xmlns:w16="http://schemas.microsoft.com/office/word/2018/wordml" xmlns:w16sdtdh="http://schemas.microsoft.com/office/word/2020/wordml/sdtdatahash" xmlns:w16se="http://schemas.microsoft.com/office/word/2015/wordml/symex" mc:Ignorable="w14 w15 w16se w16cid w16 w16cex w16sdtdh">
+<w:styles xmlns:mc="http://schemas.openxmlformats.org/markup-compatibility/2006" xmlns:r="http://schemas.openxmlformats.org/officeDocument/2006/relationships" xmlns:w="http://schemas.openxmlformats.org/wordprocessingml/2006/main" xmlns:w14="http://schemas.microsoft.com/office/word/2010/wordml" xmlns:w15="http://schemas.microsoft.com/office/word/2012/wordml" xmlns:w16cex="http://schemas.microsoft.com/office/word/2018/wordml/cex" xmlns:w16cid="http://schemas.microsoft.com/office/word/2016/wordml/cid" xmlns:w16="http://schemas.microsoft.com/office/word/2018/wordml" xmlns:w16du="http://schemas.microsoft.com/office/word/2023/wordml/word16du" xmlns:w16sdtdh="http://schemas.microsoft.com/office/word/2020/wordml/sdtdatahash" xmlns:w16se="http://schemas.microsoft.com/office/word/2015/wordml/symex" mc:Ignorable="w14 w15 w16se w16cid w16 w16cex w16sdtdh w16du">
   <w:docDefaults>
     <w:rPrDefault>
       <w:rPr>
@@ -8084,7 +7965,7 @@
 </file>
 
 <file path=word/glossary/document.xml><?xml version="1.0" encoding="utf-8"?>
-<w:glossaryDocument xmlns:wpc="http://schemas.microsoft.com/office/word/2010/wordprocessingCanvas" xmlns:cx="http://schemas.microsoft.com/office/drawing/2014/chartex" xmlns:cx1="http://schemas.microsoft.com/office/drawing/2015/9/8/chartex" xmlns:cx2="http://schemas.microsoft.com/office/drawing/2015/10/21/chartex" xmlns:cx3="http://schemas.microsoft.com/office/drawing/2016/5/9/chartex" xmlns:cx4="http://schemas.microsoft.com/office/drawing/2016/5/10/chartex" xmlns:cx5="http://schemas.microsoft.com/office/drawing/2016/5/11/chartex" xmlns:cx6="http://schemas.microsoft.com/office/drawing/2016/5/12/chartex" xmlns:cx7="http://schemas.microsoft.com/office/drawing/2016/5/13/chartex" xmlns:cx8="http://schemas.microsoft.com/office/drawing/2016/5/14/chartex" xmlns:mc="http://schemas.openxmlformats.org/markup-compatibility/2006" xmlns:aink="http://schemas.microsoft.com/office/drawing/2016/ink" xmlns:am3d="http://schemas.microsoft.com/office/drawing/2017/model3d" xmlns:o="urn:schemas-microsoft-com:office:office" xmlns:oel="http://schemas.microsoft.com/office/2019/extlst" xmlns:r="http://schemas.openxmlformats.org/officeDocument/2006/relationships" xmlns:m="http://schemas.openxmlformats.org/officeDocument/2006/math" xmlns:v="urn:schemas-microsoft-com:vml" xmlns:wp14="http://schemas.microsoft.com/office/word/2010/wordprocessingDrawing" xmlns:wp="http://schemas.openxmlformats.org/drawingml/2006/wordprocessingDrawing" xmlns:w10="urn:schemas-microsoft-com:office:word" xmlns:w="http://schemas.openxmlformats.org/wordprocessingml/2006/main" xmlns:w14="http://schemas.microsoft.com/office/word/2010/wordml" xmlns:w15="http://schemas.microsoft.com/office/word/2012/wordml" xmlns:w16cex="http://schemas.microsoft.com/office/word/2018/wordml/cex" xmlns:w16cid="http://schemas.microsoft.com/office/word/2016/wordml/cid" xmlns:w16="http://schemas.microsoft.com/office/word/2018/wordml" xmlns:w16sdtdh="http://schemas.microsoft.com/office/word/2020/wordml/sdtdatahash" xmlns:w16se="http://schemas.microsoft.com/office/word/2015/wordml/symex" xmlns:wpg="http://schemas.microsoft.com/office/word/2010/wordprocessingGroup" xmlns:wpi="http://schemas.microsoft.com/office/word/2010/wordprocessingInk" xmlns:wne="http://schemas.microsoft.com/office/word/2006/wordml" xmlns:wps="http://schemas.microsoft.com/office/word/2010/wordprocessingShape" mc:Ignorable="w14 w15 w16se w16cid w16 w16cex w16sdtdh wp14">
+<w:glossaryDocument xmlns:wpc="http://schemas.microsoft.com/office/word/2010/wordprocessingCanvas" xmlns:cx="http://schemas.microsoft.com/office/drawing/2014/chartex" xmlns:cx1="http://schemas.microsoft.com/office/drawing/2015/9/8/chartex" xmlns:cx2="http://schemas.microsoft.com/office/drawing/2015/10/21/chartex" xmlns:cx3="http://schemas.microsoft.com/office/drawing/2016/5/9/chartex" xmlns:cx4="http://schemas.microsoft.com/office/drawing/2016/5/10/chartex" xmlns:cx5="http://schemas.microsoft.com/office/drawing/2016/5/11/chartex" xmlns:cx6="http://schemas.microsoft.com/office/drawing/2016/5/12/chartex" xmlns:cx7="http://schemas.microsoft.com/office/drawing/2016/5/13/chartex" xmlns:cx8="http://schemas.microsoft.com/office/drawing/2016/5/14/chartex" xmlns:mc="http://schemas.openxmlformats.org/markup-compatibility/2006" xmlns:aink="http://schemas.microsoft.com/office/drawing/2016/ink" xmlns:am3d="http://schemas.microsoft.com/office/drawing/2017/model3d" xmlns:o="urn:schemas-microsoft-com:office:office" xmlns:oel="http://schemas.microsoft.com/office/2019/extlst" xmlns:r="http://schemas.openxmlformats.org/officeDocument/2006/relationships" xmlns:m="http://schemas.openxmlformats.org/officeDocument/2006/math" xmlns:v="urn:schemas-microsoft-com:vml" xmlns:wp14="http://schemas.microsoft.com/office/word/2010/wordprocessingDrawing" xmlns:wp="http://schemas.openxmlformats.org/drawingml/2006/wordprocessingDrawing" xmlns:w10="urn:schemas-microsoft-com:office:word" xmlns:w="http://schemas.openxmlformats.org/wordprocessingml/2006/main" xmlns:w14="http://schemas.microsoft.com/office/word/2010/wordml" xmlns:w15="http://schemas.microsoft.com/office/word/2012/wordml" xmlns:w16cex="http://schemas.microsoft.com/office/word/2018/wordml/cex" xmlns:w16cid="http://schemas.microsoft.com/office/word/2016/wordml/cid" xmlns:w16="http://schemas.microsoft.com/office/word/2018/wordml" xmlns:w16du="http://schemas.microsoft.com/office/word/2023/wordml/word16du" xmlns:w16sdtdh="http://schemas.microsoft.com/office/word/2020/wordml/sdtdatahash" xmlns:w16se="http://schemas.microsoft.com/office/word/2015/wordml/symex" xmlns:wpg="http://schemas.microsoft.com/office/word/2010/wordprocessingGroup" xmlns:wpi="http://schemas.microsoft.com/office/word/2010/wordprocessingInk" xmlns:wne="http://schemas.microsoft.com/office/word/2006/wordml" xmlns:wps="http://schemas.microsoft.com/office/word/2010/wordprocessingShape" mc:Ignorable="w14 w15 w16se w16cid w16 w16cex w16sdtdh w16du wp14">
   <w:docParts>
     <w:docPart>
       <w:docPartPr>
@@ -9773,7 +9654,7 @@
 </file>
 
 <file path=word/glossary/fontTable.xml><?xml version="1.0" encoding="utf-8"?>
-<w:fonts xmlns:mc="http://schemas.openxmlformats.org/markup-compatibility/2006" xmlns:r="http://schemas.openxmlformats.org/officeDocument/2006/relationships" xmlns:w="http://schemas.openxmlformats.org/wordprocessingml/2006/main" xmlns:w14="http://schemas.microsoft.com/office/word/2010/wordml" xmlns:w15="http://schemas.microsoft.com/office/word/2012/wordml" xmlns:w16cex="http://schemas.microsoft.com/office/word/2018/wordml/cex" xmlns:w16cid="http://schemas.microsoft.com/office/word/2016/wordml/cid" xmlns:w16="http://schemas.microsoft.com/office/word/2018/wordml" xmlns:w16sdtdh="http://schemas.microsoft.com/office/word/2020/wordml/sdtdatahash" xmlns:w16se="http://schemas.microsoft.com/office/word/2015/wordml/symex" mc:Ignorable="w14 w15 w16se w16cid w16 w16cex w16sdtdh">
+<w:fonts xmlns:mc="http://schemas.openxmlformats.org/markup-compatibility/2006" xmlns:r="http://schemas.openxmlformats.org/officeDocument/2006/relationships" xmlns:w="http://schemas.openxmlformats.org/wordprocessingml/2006/main" xmlns:w14="http://schemas.microsoft.com/office/word/2010/wordml" xmlns:w15="http://schemas.microsoft.com/office/word/2012/wordml" xmlns:w16cex="http://schemas.microsoft.com/office/word/2018/wordml/cex" xmlns:w16cid="http://schemas.microsoft.com/office/word/2016/wordml/cid" xmlns:w16="http://schemas.microsoft.com/office/word/2018/wordml" xmlns:w16du="http://schemas.microsoft.com/office/word/2023/wordml/word16du" xmlns:w16sdtdh="http://schemas.microsoft.com/office/word/2020/wordml/sdtdatahash" xmlns:w16se="http://schemas.microsoft.com/office/word/2015/wordml/symex" mc:Ignorable="w14 w15 w16se w16cid w16 w16cex w16sdtdh w16du">
   <w:font w:name="Wingdings">
     <w:panose1 w:val="05000000000000000000"/>
     <w:charset w:val="02"/>
@@ -9807,14 +9688,14 @@
     <w:charset w:val="00"/>
     <w:family w:val="swiss"/>
     <w:pitch w:val="variable"/>
-    <w:sig w:usb0="E4002EFF" w:usb1="C200247B" w:usb2="00000009" w:usb3="00000000" w:csb0="000001FF" w:csb1="00000000"/>
+    <w:sig w:usb0="E4002EFF" w:usb1="C000247B" w:usb2="00000009" w:usb3="00000000" w:csb0="000001FF" w:csb1="00000000"/>
   </w:font>
   <w:font w:name="Calibri Light">
     <w:panose1 w:val="020F0302020204030204"/>
     <w:charset w:val="00"/>
     <w:family w:val="swiss"/>
     <w:pitch w:val="variable"/>
-    <w:sig w:usb0="E4002EFF" w:usb1="C200247B" w:usb2="00000009" w:usb3="00000000" w:csb0="000001FF" w:csb1="00000000"/>
+    <w:sig w:usb0="E4002EFF" w:usb1="C000247B" w:usb2="00000009" w:usb3="00000000" w:csb0="000001FF" w:csb1="00000000"/>
   </w:font>
   <w:font w:name="Cambria Math">
     <w:panose1 w:val="02040503050406030204"/>
@@ -9831,11 +9712,23 @@
     <w:pitch w:val="fixed"/>
     <w:sig w:usb0="E00002FF" w:usb1="6AC7FDFB" w:usb2="08000012" w:usb3="00000000" w:csb0="0002009F" w:csb1="00000000"/>
   </w:font>
+  <w:font w:name="Aptos">
+    <w:charset w:val="00"/>
+    <w:family w:val="swiss"/>
+    <w:pitch w:val="variable"/>
+    <w:sig w:usb0="20000287" w:usb1="00000003" w:usb2="00000000" w:usb3="00000000" w:csb0="0000019F" w:csb1="00000000"/>
+  </w:font>
+  <w:font w:name="Aptos Display">
+    <w:charset w:val="00"/>
+    <w:family w:val="swiss"/>
+    <w:pitch w:val="variable"/>
+    <w:sig w:usb0="20000287" w:usb1="00000003" w:usb2="00000000" w:usb3="00000000" w:csb0="0000019F" w:csb1="00000000"/>
+  </w:font>
 </w:fonts>
 </file>
 
 <file path=word/glossary/settings.xml><?xml version="1.0" encoding="utf-8"?>
-<w:settings xmlns:mc="http://schemas.openxmlformats.org/markup-compatibility/2006" xmlns:o="urn:schemas-microsoft-com:office:office" xmlns:r="http://schemas.openxmlformats.org/officeDocument/2006/relationships" xmlns:m="http://schemas.openxmlformats.org/officeDocument/2006/math" xmlns:v="urn:schemas-microsoft-com:vml" xmlns:w10="urn:schemas-microsoft-com:office:word" xmlns:w="http://schemas.openxmlformats.org/wordprocessingml/2006/main" xmlns:w14="http://schemas.microsoft.com/office/word/2010/wordml" xmlns:w15="http://schemas.microsoft.com/office/word/2012/wordml" xmlns:w16cex="http://schemas.microsoft.com/office/word/2018/wordml/cex" xmlns:w16cid="http://schemas.microsoft.com/office/word/2016/wordml/cid" xmlns:w16="http://schemas.microsoft.com/office/word/2018/wordml" xmlns:w16sdtdh="http://schemas.microsoft.com/office/word/2020/wordml/sdtdatahash" xmlns:w16se="http://schemas.microsoft.com/office/word/2015/wordml/symex" xmlns:sl="http://schemas.openxmlformats.org/schemaLibrary/2006/main" mc:Ignorable="w14 w15 w16se w16cid w16 w16cex w16sdtdh">
+<w:settings xmlns:mc="http://schemas.openxmlformats.org/markup-compatibility/2006" xmlns:o="urn:schemas-microsoft-com:office:office" xmlns:r="http://schemas.openxmlformats.org/officeDocument/2006/relationships" xmlns:m="http://schemas.openxmlformats.org/officeDocument/2006/math" xmlns:v="urn:schemas-microsoft-com:vml" xmlns:w10="urn:schemas-microsoft-com:office:word" xmlns:w="http://schemas.openxmlformats.org/wordprocessingml/2006/main" xmlns:w14="http://schemas.microsoft.com/office/word/2010/wordml" xmlns:w15="http://schemas.microsoft.com/office/word/2012/wordml" xmlns:w16cex="http://schemas.microsoft.com/office/word/2018/wordml/cex" xmlns:w16cid="http://schemas.microsoft.com/office/word/2016/wordml/cid" xmlns:w16="http://schemas.microsoft.com/office/word/2018/wordml" xmlns:w16du="http://schemas.microsoft.com/office/word/2023/wordml/word16du" xmlns:w16sdtdh="http://schemas.microsoft.com/office/word/2020/wordml/sdtdatahash" xmlns:w16se="http://schemas.microsoft.com/office/word/2015/wordml/symex" xmlns:sl="http://schemas.openxmlformats.org/schemaLibrary/2006/main" mc:Ignorable="w14 w15 w16se w16cid w16 w16cex w16sdtdh w16du">
   <w:view w:val="normal"/>
   <w:defaultTabStop w:val="708"/>
   <w:hyphenationZone w:val="425"/>
@@ -9851,9 +9744,11 @@
   </w:compat>
   <w:rsids>
     <w:rsidRoot w:val="006B2BEC"/>
+    <w:rsid w:val="003A3F1D"/>
     <w:rsid w:val="006B2BEC"/>
     <w:rsid w:val="00904C8F"/>
     <w:rsid w:val="009D01C9"/>
+    <w:rsid w:val="00C8783E"/>
   </w:rsids>
   <m:mathPr>
     <m:mathFont m:val="Cambria Math"/>
@@ -9877,7 +9772,7 @@
 </file>
 
 <file path=word/glossary/styles.xml><?xml version="1.0" encoding="utf-8"?>
-<w:styles xmlns:mc="http://schemas.openxmlformats.org/markup-compatibility/2006" xmlns:r="http://schemas.openxmlformats.org/officeDocument/2006/relationships" xmlns:w="http://schemas.openxmlformats.org/wordprocessingml/2006/main" xmlns:w14="http://schemas.microsoft.com/office/word/2010/wordml" xmlns:w15="http://schemas.microsoft.com/office/word/2012/wordml" xmlns:w16cex="http://schemas.microsoft.com/office/word/2018/wordml/cex" xmlns:w16cid="http://schemas.microsoft.com/office/word/2016/wordml/cid" xmlns:w16="http://schemas.microsoft.com/office/word/2018/wordml" xmlns:w16sdtdh="http://schemas.microsoft.com/office/word/2020/wordml/sdtdatahash" xmlns:w16se="http://schemas.microsoft.com/office/word/2015/wordml/symex" mc:Ignorable="w14 w15 w16se w16cid w16 w16cex w16sdtdh">
+<w:styles xmlns:mc="http://schemas.openxmlformats.org/markup-compatibility/2006" xmlns:r="http://schemas.openxmlformats.org/officeDocument/2006/relationships" xmlns:w="http://schemas.openxmlformats.org/wordprocessingml/2006/main" xmlns:w14="http://schemas.microsoft.com/office/word/2010/wordml" xmlns:w15="http://schemas.microsoft.com/office/word/2012/wordml" xmlns:w16cex="http://schemas.microsoft.com/office/word/2018/wordml/cex" xmlns:w16cid="http://schemas.microsoft.com/office/word/2016/wordml/cid" xmlns:w16="http://schemas.microsoft.com/office/word/2018/wordml" xmlns:w16du="http://schemas.microsoft.com/office/word/2023/wordml/word16du" xmlns:w16sdtdh="http://schemas.microsoft.com/office/word/2020/wordml/sdtdatahash" xmlns:w16se="http://schemas.microsoft.com/office/word/2015/wordml/symex" mc:Ignorable="w14 w15 w16se w16cid w16 w16cex w16sdtdh w16du">
   <w:docDefaults>
     <w:rPrDefault>
       <w:rPr>
@@ -10550,7 +10445,7 @@
 </file>
 
 <file path=word/glossary/webSettings.xml><?xml version="1.0" encoding="utf-8"?>
-<w:webSettings xmlns:mc="http://schemas.openxmlformats.org/markup-compatibility/2006" xmlns:r="http://schemas.openxmlformats.org/officeDocument/2006/relationships" xmlns:w="http://schemas.openxmlformats.org/wordprocessingml/2006/main" xmlns:w14="http://schemas.microsoft.com/office/word/2010/wordml" xmlns:w15="http://schemas.microsoft.com/office/word/2012/wordml" xmlns:w16cex="http://schemas.microsoft.com/office/word/2018/wordml/cex" xmlns:w16cid="http://schemas.microsoft.com/office/word/2016/wordml/cid" xmlns:w16="http://schemas.microsoft.com/office/word/2018/wordml" xmlns:w16sdtdh="http://schemas.microsoft.com/office/word/2020/wordml/sdtdatahash" xmlns:w16se="http://schemas.microsoft.com/office/word/2015/wordml/symex" mc:Ignorable="w14 w15 w16se w16cid w16 w16cex w16sdtdh">
+<w:webSettings xmlns:mc="http://schemas.openxmlformats.org/markup-compatibility/2006" xmlns:r="http://schemas.openxmlformats.org/officeDocument/2006/relationships" xmlns:w="http://schemas.openxmlformats.org/wordprocessingml/2006/main" xmlns:w14="http://schemas.microsoft.com/office/word/2010/wordml" xmlns:w15="http://schemas.microsoft.com/office/word/2012/wordml" xmlns:w16cex="http://schemas.microsoft.com/office/word/2018/wordml/cex" xmlns:w16cid="http://schemas.microsoft.com/office/word/2016/wordml/cid" xmlns:w16="http://schemas.microsoft.com/office/word/2018/wordml" xmlns:w16du="http://schemas.microsoft.com/office/word/2023/wordml/word16du" xmlns:w16sdtdh="http://schemas.microsoft.com/office/word/2020/wordml/sdtdatahash" xmlns:w16se="http://schemas.microsoft.com/office/word/2015/wordml/symex" mc:Ignorable="w14 w15 w16se w16cid w16 w16cex w16sdtdh w16du">
   <w:optimizeForBrowser/>
   <w:allowPNG/>
 </w:webSettings>

</xml_diff>